<commit_message>
chore: Auto-render selected Rmd files
</commit_message>
<xml_diff>
--- a/FigureYa190batchLogistic/Table.docx
+++ b/FigureYa190batchLogistic/Table.docx
@@ -1,17 +1,8 @@
 
 <file path=word/document.xml><?xml version="1.0" encoding="utf-8"?>
-<w:document xmlns:wpc="http://schemas.microsoft.com/office/word/2010/wordprocessingCanvas" xmlns:mo="http://schemas.microsoft.com/office/mac/office/2008/main" xmlns:mc="http://schemas.openxmlformats.org/markup-compatibility/2006" xmlns:mv="urn:schemas-microsoft-com:mac:vml" xmlns:o="urn:schemas-microsoft-com:office:office" xmlns:r="http://schemas.openxmlformats.org/officeDocument/2006/relationships" xmlns:m="http://schemas.openxmlformats.org/officeDocument/2006/math" xmlns:v="urn:schemas-microsoft-com:vml" xmlns:wp14="http://schemas.microsoft.com/office/word/2010/wordprocessingDrawing" xmlns:wp="http://schemas.openxmlformats.org/drawingml/2006/wordprocessingDrawing" xmlns:w10="urn:schemas-microsoft-com:office:word" xmlns:w="http://schemas.openxmlformats.org/wordprocessingml/2006/main" xmlns:w14="http://schemas.microsoft.com/office/word/2010/wordml" xmlns:wpg="http://schemas.microsoft.com/office/word/2010/wordprocessingGroup" xmlns:wpi="http://schemas.microsoft.com/office/word/2010/wordprocessingInk" xmlns:wne="http://schemas.microsoft.com/office/word/2006/wordml" xmlns:wps="http://schemas.microsoft.com/office/word/2010/wordprocessingShape" mc:Ignorable="w14 wp14">
+<w:document xmlns:wpc="http://schemas.microsoft.com/office/word/2010/wordprocessingCanvas" xmlns:cx="http://schemas.microsoft.com/office/drawing/2014/chartex" xmlns:cx1="http://schemas.microsoft.com/office/drawing/2015/9/8/chartex" xmlns:cx2="http://schemas.microsoft.com/office/drawing/2015/10/21/chartex" xmlns:cx3="http://schemas.microsoft.com/office/drawing/2016/5/9/chartex" xmlns:cx4="http://schemas.microsoft.com/office/drawing/2016/5/10/chartex" xmlns:cx5="http://schemas.microsoft.com/office/drawing/2016/5/11/chartex" xmlns:cx6="http://schemas.microsoft.com/office/drawing/2016/5/12/chartex" xmlns:cx7="http://schemas.microsoft.com/office/drawing/2016/5/13/chartex" xmlns:cx8="http://schemas.microsoft.com/office/drawing/2016/5/14/chartex" xmlns:mc="http://schemas.openxmlformats.org/markup-compatibility/2006" xmlns:aink="http://schemas.microsoft.com/office/drawing/2016/ink" xmlns:am3d="http://schemas.microsoft.com/office/drawing/2017/model3d" xmlns:o="urn:schemas-microsoft-com:office:office" xmlns:r="http://schemas.openxmlformats.org/officeDocument/2006/relationships" xmlns:m="http://schemas.openxmlformats.org/officeDocument/2006/math" xmlns:v="urn:schemas-microsoft-com:vml" xmlns:wp14="http://schemas.microsoft.com/office/word/2010/wordprocessingDrawing" xmlns:wp="http://schemas.openxmlformats.org/drawingml/2006/wordprocessingDrawing" xmlns:w10="urn:schemas-microsoft-com:office:word" xmlns:w="http://schemas.openxmlformats.org/wordprocessingml/2006/main" xmlns:w14="http://schemas.microsoft.com/office/word/2010/wordml" xmlns:w15="http://schemas.microsoft.com/office/word/2012/wordml" xmlns:w16cex="http://schemas.microsoft.com/office/word/2018/wordml/cex" xmlns:w16cid="http://schemas.microsoft.com/office/word/2016/wordml/cid" xmlns:w16="http://schemas.microsoft.com/office/word/2018/wordml" xmlns:w16se="http://schemas.microsoft.com/office/word/2015/wordml/symex" xmlns:wpg="http://schemas.microsoft.com/office/word/2010/wordprocessingGroup" xmlns:wpi="http://schemas.microsoft.com/office/word/2010/wordprocessingInk" xmlns:wne="http://schemas.microsoft.com/office/word/2006/wordml" xmlns:wps="http://schemas.microsoft.com/office/word/2010/wordprocessingShape" mc:Ignorable="w14 w15 w16se w16cid w16 w16cex wp14">
   <w:body>
     <w:p>
-      <w:pPr>
-        <w:rPr>
-          <w:lang w:val="en-US"/>
-        </w:rPr>
-      </w:pPr>
-      <w:bookmarkStart w:id="0" w:name="_GoBack"/>
-      <w:bookmarkEnd w:id="0"/>
-    </w:p>
-    <w:p xmlns:w="http://schemas.openxmlformats.org/wordprocessingml/2006/main" xmlns:wp="http://schemas.openxmlformats.org/drawingml/2006/wordprocessingDrawing" xmlns:r="http://schemas.openxmlformats.org/officeDocument/2006/relationships" xmlns:w14="http://schemas.microsoft.com/office/word/2010/wordml">
       <w:pPr>
         <w:pStyle w:val="tabletitle"/>
       </w:pPr>
@@ -19,9 +10,12 @@
         <w:t xml:space="preserve">Table *. Univariate and multivariate logistic regression</w:t>
       </w:r>
     </w:p>
-    <w:tbl xmlns:w="http://schemas.openxmlformats.org/wordprocessingml/2006/main" xmlns:wp="http://schemas.openxmlformats.org/drawingml/2006/wordprocessingDrawing" xmlns:r="http://schemas.openxmlformats.org/officeDocument/2006/relationships" xmlns:w14="http://schemas.microsoft.com/office/word/2010/wordml">
+    <w:tbl>
       <w:tblPr>
         <w:tblStyle w:val="Listeclaire-Accent2"/>
+        <w:tblLayout w:type="autofit"/>
+        <w:jc w:val="center"/>
+        <w:tblW w:type="pct" w:w="5000"/>
         <w:tblLook w:firstRow="1" w:lastRow="0" w:firstColumn="0" w:lastColumn="0" w:noHBand="0" w:noVBand="1"/>
       </w:tblPr>
       <w:tr>
@@ -29,40 +23,50 @@
           <w:tblHeader/>
         </w:trPr>
         <w:tc>
-          <w:trPr/>
-          <w:p>
+          <w:p>
+            <w:pPr>
+              <w:pStyle w:val="Normal"/>
+            </w:pPr>
             <w:r>
               <w:t>NA</w:t>
             </w:r>
           </w:p>
         </w:tc>
         <w:tc>
-          <w:trPr/>
-          <w:p>
+          <w:p>
+            <w:pPr>
+              <w:pStyle w:val="Normal"/>
+            </w:pPr>
             <w:r>
               <w:t>Univariate analysis</w:t>
             </w:r>
           </w:p>
         </w:tc>
         <w:tc>
-          <w:trPr/>
-          <w:p>
+          <w:p>
+            <w:pPr>
+              <w:pStyle w:val="Normal"/>
+            </w:pPr>
             <w:r>
               <w:t>NA</w:t>
             </w:r>
           </w:p>
         </w:tc>
         <w:tc>
-          <w:trPr/>
-          <w:p>
+          <w:p>
+            <w:pPr>
+              <w:pStyle w:val="Normal"/>
+            </w:pPr>
             <w:r>
               <w:t>Multivariate analysis</w:t>
             </w:r>
           </w:p>
         </w:tc>
         <w:tc>
-          <w:trPr/>
-          <w:p>
+          <w:p>
+            <w:pPr>
+              <w:pStyle w:val="Normal"/>
+            </w:pPr>
             <w:r>
               <w:t>NA</w:t>
             </w:r>
@@ -71,40 +75,50 @@
       </w:tr>
       <w:tr>
         <w:tc>
-          <w:trPr/>
-          <w:p>
+          <w:p>
+            <w:pPr>
+              <w:pStyle w:val="Normal"/>
+            </w:pPr>
             <w:r>
               <w:t/>
             </w:r>
           </w:p>
         </w:tc>
         <w:tc>
-          <w:trPr/>
-          <w:p>
+          <w:p>
+            <w:pPr>
+              <w:pStyle w:val="Normal"/>
+            </w:pPr>
             <w:r>
               <w:t>OR (95% CI)</w:t>
             </w:r>
           </w:p>
         </w:tc>
         <w:tc>
-          <w:trPr/>
-          <w:p>
+          <w:p>
+            <w:pPr>
+              <w:pStyle w:val="Normal"/>
+            </w:pPr>
             <w:r>
               <w:t>P value</w:t>
             </w:r>
           </w:p>
         </w:tc>
         <w:tc>
-          <w:trPr/>
-          <w:p>
+          <w:p>
+            <w:pPr>
+              <w:pStyle w:val="Normal"/>
+            </w:pPr>
             <w:r>
               <w:t>OR (95% CI)</w:t>
             </w:r>
           </w:p>
         </w:tc>
         <w:tc>
-          <w:trPr/>
-          <w:p>
+          <w:p>
+            <w:pPr>
+              <w:pStyle w:val="Normal"/>
+            </w:pPr>
             <w:r>
               <w:t>P value</w:t>
             </w:r>
@@ -113,40 +127,50 @@
       </w:tr>
       <w:tr>
         <w:tc>
-          <w:trPr/>
-          <w:p>
+          <w:p>
+            <w:pPr>
+              <w:pStyle w:val="Normal"/>
+            </w:pPr>
             <w:r>
               <w:t>TENM2</w:t>
             </w:r>
           </w:p>
         </w:tc>
         <w:tc>
-          <w:trPr/>
-          <w:p>
+          <w:p>
+            <w:pPr>
+              <w:pStyle w:val="Normal"/>
+            </w:pPr>
             <w:r>
               <w:t>0.742 (0.573-0.962)</w:t>
             </w:r>
           </w:p>
         </w:tc>
         <w:tc>
-          <w:trPr/>
-          <w:p>
+          <w:p>
+            <w:pPr>
+              <w:pStyle w:val="Normal"/>
+            </w:pPr>
             <w:r>
               <w:t>0.024</w:t>
             </w:r>
           </w:p>
         </w:tc>
         <w:tc>
-          <w:trPr/>
-          <w:p>
+          <w:p>
+            <w:pPr>
+              <w:pStyle w:val="Normal"/>
+            </w:pPr>
             <w:r>
               <w:t>NA</w:t>
             </w:r>
           </w:p>
         </w:tc>
         <w:tc>
-          <w:trPr/>
-          <w:p>
+          <w:p>
+            <w:pPr>
+              <w:pStyle w:val="Normal"/>
+            </w:pPr>
             <w:r>
               <w:t/>
             </w:r>
@@ -155,40 +179,50 @@
       </w:tr>
       <w:tr>
         <w:tc>
-          <w:trPr/>
-          <w:p>
+          <w:p>
+            <w:pPr>
+              <w:pStyle w:val="Normal"/>
+            </w:pPr>
             <w:r>
               <w:t>SFTPA2</w:t>
             </w:r>
           </w:p>
         </w:tc>
         <w:tc>
-          <w:trPr/>
-          <w:p>
+          <w:p>
+            <w:pPr>
+              <w:pStyle w:val="Normal"/>
+            </w:pPr>
             <w:r>
               <w:t>1.318 (1.067-1.629)</w:t>
             </w:r>
           </w:p>
         </w:tc>
         <w:tc>
-          <w:trPr/>
-          <w:p>
+          <w:p>
+            <w:pPr>
+              <w:pStyle w:val="Normal"/>
+            </w:pPr>
             <w:r>
               <w:t>0.011</w:t>
             </w:r>
           </w:p>
         </w:tc>
         <w:tc>
-          <w:trPr/>
-          <w:p>
+          <w:p>
+            <w:pPr>
+              <w:pStyle w:val="Normal"/>
+            </w:pPr>
             <w:r>
               <w:t>1.458 (1.038-2.048)</w:t>
             </w:r>
           </w:p>
         </w:tc>
         <w:tc>
-          <w:trPr/>
-          <w:p>
+          <w:p>
+            <w:pPr>
+              <w:pStyle w:val="Normal"/>
+            </w:pPr>
             <w:r>
               <w:t>0.030</w:t>
             </w:r>
@@ -197,40 +231,50 @@
       </w:tr>
       <w:tr>
         <w:tc>
-          <w:trPr/>
-          <w:p>
+          <w:p>
+            <w:pPr>
+              <w:pStyle w:val="Normal"/>
+            </w:pPr>
             <w:r>
               <w:t>CES1</w:t>
             </w:r>
           </w:p>
         </w:tc>
         <w:tc>
-          <w:trPr/>
-          <w:p>
+          <w:p>
+            <w:pPr>
+              <w:pStyle w:val="Normal"/>
+            </w:pPr>
             <w:r>
               <w:t>1.182 (1.040-1.343)</w:t>
             </w:r>
           </w:p>
         </w:tc>
         <w:tc>
-          <w:trPr/>
-          <w:p>
+          <w:p>
+            <w:pPr>
+              <w:pStyle w:val="Normal"/>
+            </w:pPr>
             <w:r>
               <w:t>0.010</w:t>
             </w:r>
           </w:p>
         </w:tc>
         <w:tc>
-          <w:trPr/>
-          <w:p>
+          <w:p>
+            <w:pPr>
+              <w:pStyle w:val="Normal"/>
+            </w:pPr>
             <w:r>
               <w:t>NA</w:t>
             </w:r>
           </w:p>
         </w:tc>
         <w:tc>
-          <w:trPr/>
-          <w:p>
+          <w:p>
+            <w:pPr>
+              <w:pStyle w:val="Normal"/>
+            </w:pPr>
             <w:r>
               <w:t/>
             </w:r>
@@ -239,40 +283,50 @@
       </w:tr>
       <w:tr>
         <w:tc>
-          <w:trPr/>
-          <w:p>
+          <w:p>
+            <w:pPr>
+              <w:pStyle w:val="Normal"/>
+            </w:pPr>
             <w:r>
               <w:t>IL36G</w:t>
             </w:r>
           </w:p>
         </w:tc>
         <w:tc>
-          <w:trPr/>
-          <w:p>
+          <w:p>
+            <w:pPr>
+              <w:pStyle w:val="Normal"/>
+            </w:pPr>
             <w:r>
               <w:t>0.717 (0.501-1.028)</w:t>
             </w:r>
           </w:p>
         </w:tc>
         <w:tc>
-          <w:trPr/>
-          <w:p>
+          <w:p>
+            <w:pPr>
+              <w:pStyle w:val="Normal"/>
+            </w:pPr>
             <w:r>
               <w:t>0.070</w:t>
             </w:r>
           </w:p>
         </w:tc>
         <w:tc>
-          <w:trPr/>
-          <w:p>
+          <w:p>
+            <w:pPr>
+              <w:pStyle w:val="Normal"/>
+            </w:pPr>
             <w:r>
               <w:t>NA</w:t>
             </w:r>
           </w:p>
         </w:tc>
         <w:tc>
-          <w:trPr/>
-          <w:p>
+          <w:p>
+            <w:pPr>
+              <w:pStyle w:val="Normal"/>
+            </w:pPr>
             <w:r>
               <w:t/>
             </w:r>
@@ -281,40 +335,50 @@
       </w:tr>
       <w:tr>
         <w:tc>
-          <w:trPr/>
-          <w:p>
+          <w:p>
+            <w:pPr>
+              <w:pStyle w:val="Normal"/>
+            </w:pPr>
             <w:r>
               <w:t>HEPHL1</w:t>
             </w:r>
           </w:p>
         </w:tc>
         <w:tc>
-          <w:trPr/>
-          <w:p>
+          <w:p>
+            <w:pPr>
+              <w:pStyle w:val="Normal"/>
+            </w:pPr>
             <w:r>
               <w:t>0.825 (0.639-1.067)</w:t>
             </w:r>
           </w:p>
         </w:tc>
         <w:tc>
-          <w:trPr/>
-          <w:p>
+          <w:p>
+            <w:pPr>
+              <w:pStyle w:val="Normal"/>
+            </w:pPr>
             <w:r>
               <w:t>0.142</w:t>
             </w:r>
           </w:p>
         </w:tc>
         <w:tc>
-          <w:trPr/>
-          <w:p>
+          <w:p>
+            <w:pPr>
+              <w:pStyle w:val="Normal"/>
+            </w:pPr>
             <w:r>
               <w:t>NA</w:t>
             </w:r>
           </w:p>
         </w:tc>
         <w:tc>
-          <w:trPr/>
-          <w:p>
+          <w:p>
+            <w:pPr>
+              <w:pStyle w:val="Normal"/>
+            </w:pPr>
             <w:r>
               <w:t/>
             </w:r>
@@ -323,40 +387,50 @@
       </w:tr>
       <w:tr>
         <w:tc>
-          <w:trPr/>
-          <w:p>
+          <w:p>
+            <w:pPr>
+              <w:pStyle w:val="Normal"/>
+            </w:pPr>
             <w:r>
               <w:t>DNER</w:t>
             </w:r>
           </w:p>
         </w:tc>
         <w:tc>
-          <w:trPr/>
-          <w:p>
+          <w:p>
+            <w:pPr>
+              <w:pStyle w:val="Normal"/>
+            </w:pPr>
             <w:r>
               <w:t>0.781 (0.565-1.080)</w:t>
             </w:r>
           </w:p>
         </w:tc>
         <w:tc>
-          <w:trPr/>
-          <w:p>
+          <w:p>
+            <w:pPr>
+              <w:pStyle w:val="Normal"/>
+            </w:pPr>
             <w:r>
               <w:t>0.135</w:t>
             </w:r>
           </w:p>
         </w:tc>
         <w:tc>
-          <w:trPr/>
-          <w:p>
+          <w:p>
+            <w:pPr>
+              <w:pStyle w:val="Normal"/>
+            </w:pPr>
             <w:r>
               <w:t>NA</w:t>
             </w:r>
           </w:p>
         </w:tc>
         <w:tc>
-          <w:trPr/>
-          <w:p>
+          <w:p>
+            <w:pPr>
+              <w:pStyle w:val="Normal"/>
+            </w:pPr>
             <w:r>
               <w:t/>
             </w:r>
@@ -365,40 +439,50 @@
       </w:tr>
       <w:tr>
         <w:tc>
-          <w:trPr/>
-          <w:p>
+          <w:p>
+            <w:pPr>
+              <w:pStyle w:val="Normal"/>
+            </w:pPr>
             <w:r>
               <w:t>NOS2</w:t>
             </w:r>
           </w:p>
         </w:tc>
         <w:tc>
-          <w:trPr/>
-          <w:p>
+          <w:p>
+            <w:pPr>
+              <w:pStyle w:val="Normal"/>
+            </w:pPr>
             <w:r>
               <w:t>0.687 (0.482-0.979)</w:t>
             </w:r>
           </w:p>
         </w:tc>
         <w:tc>
-          <w:trPr/>
-          <w:p>
+          <w:p>
+            <w:pPr>
+              <w:pStyle w:val="Normal"/>
+            </w:pPr>
             <w:r>
               <w:t>0.038</w:t>
             </w:r>
           </w:p>
         </w:tc>
         <w:tc>
-          <w:trPr/>
-          <w:p>
+          <w:p>
+            <w:pPr>
+              <w:pStyle w:val="Normal"/>
+            </w:pPr>
             <w:r>
               <w:t>NA</w:t>
             </w:r>
           </w:p>
         </w:tc>
         <w:tc>
-          <w:trPr/>
-          <w:p>
+          <w:p>
+            <w:pPr>
+              <w:pStyle w:val="Normal"/>
+            </w:pPr>
             <w:r>
               <w:t/>
             </w:r>
@@ -407,40 +491,50 @@
       </w:tr>
       <w:tr>
         <w:tc>
-          <w:trPr/>
-          <w:p>
+          <w:p>
+            <w:pPr>
+              <w:pStyle w:val="Normal"/>
+            </w:pPr>
             <w:r>
               <w:t>CTSE</w:t>
             </w:r>
           </w:p>
         </w:tc>
         <w:tc>
-          <w:trPr/>
-          <w:p>
+          <w:p>
+            <w:pPr>
+              <w:pStyle w:val="Normal"/>
+            </w:pPr>
             <w:r>
               <w:t>0.920 (0.805-1.053)</w:t>
             </w:r>
           </w:p>
         </w:tc>
         <w:tc>
-          <w:trPr/>
-          <w:p>
+          <w:p>
+            <w:pPr>
+              <w:pStyle w:val="Normal"/>
+            </w:pPr>
             <w:r>
               <w:t>0.226</w:t>
             </w:r>
           </w:p>
         </w:tc>
         <w:tc>
-          <w:trPr/>
-          <w:p>
+          <w:p>
+            <w:pPr>
+              <w:pStyle w:val="Normal"/>
+            </w:pPr>
             <w:r>
               <w:t>NA</w:t>
             </w:r>
           </w:p>
         </w:tc>
         <w:tc>
-          <w:trPr/>
-          <w:p>
+          <w:p>
+            <w:pPr>
+              <w:pStyle w:val="Normal"/>
+            </w:pPr>
             <w:r>
               <w:t/>
             </w:r>
@@ -449,40 +543,50 @@
       </w:tr>
       <w:tr>
         <w:tc>
-          <w:trPr/>
-          <w:p>
+          <w:p>
+            <w:pPr>
+              <w:pStyle w:val="Normal"/>
+            </w:pPr>
             <w:r>
               <w:t>TMPRSS11D</w:t>
             </w:r>
           </w:p>
         </w:tc>
         <w:tc>
-          <w:trPr/>
-          <w:p>
+          <w:p>
+            <w:pPr>
+              <w:pStyle w:val="Normal"/>
+            </w:pPr>
             <w:r>
               <w:t>0.799 (0.596-1.070)</w:t>
             </w:r>
           </w:p>
         </w:tc>
         <w:tc>
-          <w:trPr/>
-          <w:p>
+          <w:p>
+            <w:pPr>
+              <w:pStyle w:val="Normal"/>
+            </w:pPr>
             <w:r>
               <w:t>0.131</w:t>
             </w:r>
           </w:p>
         </w:tc>
         <w:tc>
-          <w:trPr/>
-          <w:p>
+          <w:p>
+            <w:pPr>
+              <w:pStyle w:val="Normal"/>
+            </w:pPr>
             <w:r>
               <w:t>NA</w:t>
             </w:r>
           </w:p>
         </w:tc>
         <w:tc>
-          <w:trPr/>
-          <w:p>
+          <w:p>
+            <w:pPr>
+              <w:pStyle w:val="Normal"/>
+            </w:pPr>
             <w:r>
               <w:t/>
             </w:r>
@@ -491,40 +595,50 @@
       </w:tr>
       <w:tr>
         <w:tc>
-          <w:trPr/>
-          <w:p>
+          <w:p>
+            <w:pPr>
+              <w:pStyle w:val="Normal"/>
+            </w:pPr>
             <w:r>
               <w:t>KRT75</w:t>
             </w:r>
           </w:p>
         </w:tc>
         <w:tc>
-          <w:trPr/>
-          <w:p>
+          <w:p>
+            <w:pPr>
+              <w:pStyle w:val="Normal"/>
+            </w:pPr>
             <w:r>
               <w:t>0.768 (0.538-1.097)</w:t>
             </w:r>
           </w:p>
         </w:tc>
         <w:tc>
-          <w:trPr/>
-          <w:p>
+          <w:p>
+            <w:pPr>
+              <w:pStyle w:val="Normal"/>
+            </w:pPr>
             <w:r>
               <w:t>0.147</w:t>
             </w:r>
           </w:p>
         </w:tc>
         <w:tc>
-          <w:trPr/>
-          <w:p>
+          <w:p>
+            <w:pPr>
+              <w:pStyle w:val="Normal"/>
+            </w:pPr>
             <w:r>
               <w:t>NA</w:t>
             </w:r>
           </w:p>
         </w:tc>
         <w:tc>
-          <w:trPr/>
-          <w:p>
+          <w:p>
+            <w:pPr>
+              <w:pStyle w:val="Normal"/>
+            </w:pPr>
             <w:r>
               <w:t/>
             </w:r>
@@ -533,40 +647,50 @@
       </w:tr>
       <w:tr>
         <w:tc>
-          <w:trPr/>
-          <w:p>
+          <w:p>
+            <w:pPr>
+              <w:pStyle w:val="Normal"/>
+            </w:pPr>
             <w:r>
               <w:t>PRSS1</w:t>
             </w:r>
           </w:p>
         </w:tc>
         <w:tc>
-          <w:trPr/>
-          <w:p>
+          <w:p>
+            <w:pPr>
+              <w:pStyle w:val="Normal"/>
+            </w:pPr>
             <w:r>
               <w:t>0.837 (0.648-1.080)</w:t>
             </w:r>
           </w:p>
         </w:tc>
         <w:tc>
-          <w:trPr/>
-          <w:p>
+          <w:p>
+            <w:pPr>
+              <w:pStyle w:val="Normal"/>
+            </w:pPr>
             <w:r>
               <w:t>0.172</w:t>
             </w:r>
           </w:p>
         </w:tc>
         <w:tc>
-          <w:trPr/>
-          <w:p>
+          <w:p>
+            <w:pPr>
+              <w:pStyle w:val="Normal"/>
+            </w:pPr>
             <w:r>
               <w:t>NA</w:t>
             </w:r>
           </w:p>
         </w:tc>
         <w:tc>
-          <w:trPr/>
-          <w:p>
+          <w:p>
+            <w:pPr>
+              <w:pStyle w:val="Normal"/>
+            </w:pPr>
             <w:r>
               <w:t/>
             </w:r>
@@ -575,40 +699,50 @@
       </w:tr>
       <w:tr>
         <w:tc>
-          <w:trPr/>
-          <w:p>
+          <w:p>
+            <w:pPr>
+              <w:pStyle w:val="Normal"/>
+            </w:pPr>
             <w:r>
               <w:t>TGM1</w:t>
             </w:r>
           </w:p>
         </w:tc>
         <w:tc>
-          <w:trPr/>
-          <w:p>
+          <w:p>
+            <w:pPr>
+              <w:pStyle w:val="Normal"/>
+            </w:pPr>
             <w:r>
               <w:t>0.924 (0.774-1.104)</w:t>
             </w:r>
           </w:p>
         </w:tc>
         <w:tc>
-          <w:trPr/>
-          <w:p>
+          <w:p>
+            <w:pPr>
+              <w:pStyle w:val="Normal"/>
+            </w:pPr>
             <w:r>
               <w:t>0.385</w:t>
             </w:r>
           </w:p>
         </w:tc>
         <w:tc>
-          <w:trPr/>
-          <w:p>
+          <w:p>
+            <w:pPr>
+              <w:pStyle w:val="Normal"/>
+            </w:pPr>
             <w:r>
               <w:t>NA</w:t>
             </w:r>
           </w:p>
         </w:tc>
         <w:tc>
-          <w:trPr/>
-          <w:p>
+          <w:p>
+            <w:pPr>
+              <w:pStyle w:val="Normal"/>
+            </w:pPr>
             <w:r>
               <w:t/>
             </w:r>
@@ -617,40 +751,50 @@
       </w:tr>
       <w:tr>
         <w:tc>
-          <w:trPr/>
-          <w:p>
+          <w:p>
+            <w:pPr>
+              <w:pStyle w:val="Normal"/>
+            </w:pPr>
             <w:r>
               <w:t>KRT6B</w:t>
             </w:r>
           </w:p>
         </w:tc>
         <w:tc>
-          <w:trPr/>
-          <w:p>
+          <w:p>
+            <w:pPr>
+              <w:pStyle w:val="Normal"/>
+            </w:pPr>
             <w:r>
               <w:t>0.894 (0.791-1.011)</w:t>
             </w:r>
           </w:p>
         </w:tc>
         <w:tc>
-          <w:trPr/>
-          <w:p>
+          <w:p>
+            <w:pPr>
+              <w:pStyle w:val="Normal"/>
+            </w:pPr>
             <w:r>
               <w:t>0.074</w:t>
             </w:r>
           </w:p>
         </w:tc>
         <w:tc>
-          <w:trPr/>
-          <w:p>
+          <w:p>
+            <w:pPr>
+              <w:pStyle w:val="Normal"/>
+            </w:pPr>
             <w:r>
               <w:t>NA</w:t>
             </w:r>
           </w:p>
         </w:tc>
         <w:tc>
-          <w:trPr/>
-          <w:p>
+          <w:p>
+            <w:pPr>
+              <w:pStyle w:val="Normal"/>
+            </w:pPr>
             <w:r>
               <w:t/>
             </w:r>
@@ -659,40 +803,50 @@
       </w:tr>
       <w:tr>
         <w:tc>
-          <w:trPr/>
-          <w:p>
+          <w:p>
+            <w:pPr>
+              <w:pStyle w:val="Normal"/>
+            </w:pPr>
             <w:r>
               <w:t>G6PD</w:t>
             </w:r>
           </w:p>
         </w:tc>
         <w:tc>
-          <w:trPr/>
-          <w:p>
+          <w:p>
+            <w:pPr>
+              <w:pStyle w:val="Normal"/>
+            </w:pPr>
             <w:r>
               <w:t>1.410 (1.046-1.901)</w:t>
             </w:r>
           </w:p>
         </w:tc>
         <w:tc>
-          <w:trPr/>
-          <w:p>
+          <w:p>
+            <w:pPr>
+              <w:pStyle w:val="Normal"/>
+            </w:pPr>
             <w:r>
               <w:t>0.024</w:t>
             </w:r>
           </w:p>
         </w:tc>
         <w:tc>
-          <w:trPr/>
-          <w:p>
+          <w:p>
+            <w:pPr>
+              <w:pStyle w:val="Normal"/>
+            </w:pPr>
             <w:r>
               <w:t>NA</w:t>
             </w:r>
           </w:p>
         </w:tc>
         <w:tc>
-          <w:trPr/>
-          <w:p>
+          <w:p>
+            <w:pPr>
+              <w:pStyle w:val="Normal"/>
+            </w:pPr>
             <w:r>
               <w:t/>
             </w:r>
@@ -701,40 +855,50 @@
       </w:tr>
       <w:tr>
         <w:tc>
-          <w:trPr/>
-          <w:p>
+          <w:p>
+            <w:pPr>
+              <w:pStyle w:val="Normal"/>
+            </w:pPr>
             <w:r>
               <w:t>SCGB3A1</w:t>
             </w:r>
           </w:p>
         </w:tc>
         <w:tc>
-          <w:trPr/>
-          <w:p>
+          <w:p>
+            <w:pPr>
+              <w:pStyle w:val="Normal"/>
+            </w:pPr>
             <w:r>
               <w:t>1.624 (1.157-2.280)</w:t>
             </w:r>
           </w:p>
         </w:tc>
         <w:tc>
-          <w:trPr/>
-          <w:p>
+          <w:p>
+            <w:pPr>
+              <w:pStyle w:val="Normal"/>
+            </w:pPr>
             <w:r>
               <w:t>0.005</w:t>
             </w:r>
           </w:p>
         </w:tc>
         <w:tc>
-          <w:trPr/>
-          <w:p>
+          <w:p>
+            <w:pPr>
+              <w:pStyle w:val="Normal"/>
+            </w:pPr>
             <w:r>
               <w:t>1.989 (1.169-3.384)</w:t>
             </w:r>
           </w:p>
         </w:tc>
         <w:tc>
-          <w:trPr/>
-          <w:p>
+          <w:p>
+            <w:pPr>
+              <w:pStyle w:val="Normal"/>
+            </w:pPr>
             <w:r>
               <w:t>0.011</w:t>
             </w:r>
@@ -743,40 +907,50 @@
       </w:tr>
       <w:tr>
         <w:tc>
-          <w:trPr/>
-          <w:p>
+          <w:p>
+            <w:pPr>
+              <w:pStyle w:val="Normal"/>
+            </w:pPr>
             <w:r>
               <w:t>MMP1</w:t>
             </w:r>
           </w:p>
         </w:tc>
         <w:tc>
-          <w:trPr/>
-          <w:p>
+          <w:p>
+            <w:pPr>
+              <w:pStyle w:val="Normal"/>
+            </w:pPr>
             <w:r>
               <w:t>0.835 (0.718-0.971)</w:t>
             </w:r>
           </w:p>
         </w:tc>
         <w:tc>
-          <w:trPr/>
-          <w:p>
+          <w:p>
+            <w:pPr>
+              <w:pStyle w:val="Normal"/>
+            </w:pPr>
             <w:r>
               <w:t>0.019</w:t>
             </w:r>
           </w:p>
         </w:tc>
         <w:tc>
-          <w:trPr/>
-          <w:p>
+          <w:p>
+            <w:pPr>
+              <w:pStyle w:val="Normal"/>
+            </w:pPr>
             <w:r>
               <w:t>0.712 (0.532-0.952)</w:t>
             </w:r>
           </w:p>
         </w:tc>
         <w:tc>
-          <w:trPr/>
-          <w:p>
+          <w:p>
+            <w:pPr>
+              <w:pStyle w:val="Normal"/>
+            </w:pPr>
             <w:r>
               <w:t>0.022</w:t>
             </w:r>
@@ -785,40 +959,50 @@
       </w:tr>
       <w:tr>
         <w:tc>
-          <w:trPr/>
-          <w:p>
+          <w:p>
+            <w:pPr>
+              <w:pStyle w:val="Normal"/>
+            </w:pPr>
             <w:r>
               <w:t>AKR1B1</w:t>
             </w:r>
           </w:p>
         </w:tc>
         <w:tc>
-          <w:trPr/>
-          <w:p>
+          <w:p>
+            <w:pPr>
+              <w:pStyle w:val="Normal"/>
+            </w:pPr>
             <w:r>
               <w:t>1.497 (1.158-1.933)</w:t>
             </w:r>
           </w:p>
         </w:tc>
         <w:tc>
-          <w:trPr/>
-          <w:p>
+          <w:p>
+            <w:pPr>
+              <w:pStyle w:val="Normal"/>
+            </w:pPr>
             <w:r>
               <w:t>0.002</w:t>
             </w:r>
           </w:p>
         </w:tc>
         <w:tc>
-          <w:trPr/>
-          <w:p>
+          <w:p>
+            <w:pPr>
+              <w:pStyle w:val="Normal"/>
+            </w:pPr>
             <w:r>
               <w:t>NA</w:t>
             </w:r>
           </w:p>
         </w:tc>
         <w:tc>
-          <w:trPr/>
-          <w:p>
+          <w:p>
+            <w:pPr>
+              <w:pStyle w:val="Normal"/>
+            </w:pPr>
             <w:r>
               <w:t/>
             </w:r>
@@ -827,40 +1011,50 @@
       </w:tr>
       <w:tr>
         <w:tc>
-          <w:trPr/>
-          <w:p>
+          <w:p>
+            <w:pPr>
+              <w:pStyle w:val="Normal"/>
+            </w:pPr>
             <w:r>
               <w:t>PTPRZ1</w:t>
             </w:r>
           </w:p>
         </w:tc>
         <w:tc>
-          <w:trPr/>
-          <w:p>
+          <w:p>
+            <w:pPr>
+              <w:pStyle w:val="Normal"/>
+            </w:pPr>
             <w:r>
               <w:t>0.808 (0.651-1.004)</w:t>
             </w:r>
           </w:p>
         </w:tc>
         <w:tc>
-          <w:trPr/>
-          <w:p>
+          <w:p>
+            <w:pPr>
+              <w:pStyle w:val="Normal"/>
+            </w:pPr>
             <w:r>
               <w:t>0.055</w:t>
             </w:r>
           </w:p>
         </w:tc>
         <w:tc>
-          <w:trPr/>
-          <w:p>
+          <w:p>
+            <w:pPr>
+              <w:pStyle w:val="Normal"/>
+            </w:pPr>
             <w:r>
               <w:t>NA</w:t>
             </w:r>
           </w:p>
         </w:tc>
         <w:tc>
-          <w:trPr/>
-          <w:p>
+          <w:p>
+            <w:pPr>
+              <w:pStyle w:val="Normal"/>
+            </w:pPr>
             <w:r>
               <w:t/>
             </w:r>
@@ -869,40 +1063,50 @@
       </w:tr>
       <w:tr>
         <w:tc>
-          <w:trPr/>
-          <w:p>
+          <w:p>
+            <w:pPr>
+              <w:pStyle w:val="Normal"/>
+            </w:pPr>
             <w:r>
               <w:t>TFF1</w:t>
             </w:r>
           </w:p>
         </w:tc>
         <w:tc>
-          <w:trPr/>
-          <w:p>
+          <w:p>
+            <w:pPr>
+              <w:pStyle w:val="Normal"/>
+            </w:pPr>
             <w:r>
               <w:t>0.905 (0.764-1.072)</w:t>
             </w:r>
           </w:p>
         </w:tc>
         <w:tc>
-          <w:trPr/>
-          <w:p>
+          <w:p>
+            <w:pPr>
+              <w:pStyle w:val="Normal"/>
+            </w:pPr>
             <w:r>
               <w:t>0.248</w:t>
             </w:r>
           </w:p>
         </w:tc>
         <w:tc>
-          <w:trPr/>
-          <w:p>
+          <w:p>
+            <w:pPr>
+              <w:pStyle w:val="Normal"/>
+            </w:pPr>
             <w:r>
               <w:t>NA</w:t>
             </w:r>
           </w:p>
         </w:tc>
         <w:tc>
-          <w:trPr/>
-          <w:p>
+          <w:p>
+            <w:pPr>
+              <w:pStyle w:val="Normal"/>
+            </w:pPr>
             <w:r>
               <w:t/>
             </w:r>
@@ -911,40 +1115,50 @@
       </w:tr>
       <w:tr>
         <w:tc>
-          <w:trPr/>
-          <w:p>
+          <w:p>
+            <w:pPr>
+              <w:pStyle w:val="Normal"/>
+            </w:pPr>
             <w:r>
               <w:t>SPRR2G</w:t>
             </w:r>
           </w:p>
         </w:tc>
         <w:tc>
-          <w:trPr/>
-          <w:p>
+          <w:p>
+            <w:pPr>
+              <w:pStyle w:val="Normal"/>
+            </w:pPr>
             <w:r>
               <w:t>0.932 (0.717-1.211)</w:t>
             </w:r>
           </w:p>
         </w:tc>
         <w:tc>
-          <w:trPr/>
-          <w:p>
+          <w:p>
+            <w:pPr>
+              <w:pStyle w:val="Normal"/>
+            </w:pPr>
             <w:r>
               <w:t>0.599</w:t>
             </w:r>
           </w:p>
         </w:tc>
         <w:tc>
-          <w:trPr/>
-          <w:p>
+          <w:p>
+            <w:pPr>
+              <w:pStyle w:val="Normal"/>
+            </w:pPr>
             <w:r>
               <w:t>NA</w:t>
             </w:r>
           </w:p>
         </w:tc>
         <w:tc>
-          <w:trPr/>
-          <w:p>
+          <w:p>
+            <w:pPr>
+              <w:pStyle w:val="Normal"/>
+            </w:pPr>
             <w:r>
               <w:t/>
             </w:r>
@@ -953,40 +1167,50 @@
       </w:tr>
       <w:tr>
         <w:tc>
-          <w:trPr/>
-          <w:p>
+          <w:p>
+            <w:pPr>
+              <w:pStyle w:val="Normal"/>
+            </w:pPr>
             <w:r>
               <w:t>VNN2</w:t>
             </w:r>
           </w:p>
         </w:tc>
         <w:tc>
-          <w:trPr/>
-          <w:p>
+          <w:p>
+            <w:pPr>
+              <w:pStyle w:val="Normal"/>
+            </w:pPr>
             <w:r>
               <w:t>0.666 (0.449-0.989)</w:t>
             </w:r>
           </w:p>
         </w:tc>
         <w:tc>
-          <w:trPr/>
-          <w:p>
+          <w:p>
+            <w:pPr>
+              <w:pStyle w:val="Normal"/>
+            </w:pPr>
             <w:r>
               <w:t>0.044</w:t>
             </w:r>
           </w:p>
         </w:tc>
         <w:tc>
-          <w:trPr/>
-          <w:p>
+          <w:p>
+            <w:pPr>
+              <w:pStyle w:val="Normal"/>
+            </w:pPr>
             <w:r>
               <w:t>0.363 (0.145-0.905)</w:t>
             </w:r>
           </w:p>
         </w:tc>
         <w:tc>
-          <w:trPr/>
-          <w:p>
+          <w:p>
+            <w:pPr>
+              <w:pStyle w:val="Normal"/>
+            </w:pPr>
             <w:r>
               <w:t>0.030</w:t>
             </w:r>
@@ -995,40 +1219,50 @@
       </w:tr>
       <w:tr>
         <w:tc>
-          <w:trPr/>
-          <w:p>
+          <w:p>
+            <w:pPr>
+              <w:pStyle w:val="Normal"/>
+            </w:pPr>
             <w:r>
               <w:t>SPRR2F</w:t>
             </w:r>
           </w:p>
         </w:tc>
         <w:tc>
-          <w:trPr/>
-          <w:p>
+          <w:p>
+            <w:pPr>
+              <w:pStyle w:val="Normal"/>
+            </w:pPr>
             <w:r>
               <w:t>0.448 (0.177-1.130)</w:t>
             </w:r>
           </w:p>
         </w:tc>
         <w:tc>
-          <w:trPr/>
-          <w:p>
+          <w:p>
+            <w:pPr>
+              <w:pStyle w:val="Normal"/>
+            </w:pPr>
             <w:r>
               <w:t>0.089</w:t>
             </w:r>
           </w:p>
         </w:tc>
         <w:tc>
-          <w:trPr/>
-          <w:p>
+          <w:p>
+            <w:pPr>
+              <w:pStyle w:val="Normal"/>
+            </w:pPr>
             <w:r>
               <w:t>NA</w:t>
             </w:r>
           </w:p>
         </w:tc>
         <w:tc>
-          <w:trPr/>
-          <w:p>
+          <w:p>
+            <w:pPr>
+              <w:pStyle w:val="Normal"/>
+            </w:pPr>
             <w:r>
               <w:t/>
             </w:r>
@@ -1037,40 +1271,50 @@
       </w:tr>
       <w:tr>
         <w:tc>
-          <w:trPr/>
-          <w:p>
+          <w:p>
+            <w:pPr>
+              <w:pStyle w:val="Normal"/>
+            </w:pPr>
             <w:r>
               <w:t>GBP1</w:t>
             </w:r>
           </w:p>
         </w:tc>
         <w:tc>
-          <w:trPr/>
-          <w:p>
+          <w:p>
+            <w:pPr>
+              <w:pStyle w:val="Normal"/>
+            </w:pPr>
             <w:r>
               <w:t>0.780 (0.617-0.986)</w:t>
             </w:r>
           </w:p>
         </w:tc>
         <w:tc>
-          <w:trPr/>
-          <w:p>
+          <w:p>
+            <w:pPr>
+              <w:pStyle w:val="Normal"/>
+            </w:pPr>
             <w:r>
               <w:t>0.038</w:t>
             </w:r>
           </w:p>
         </w:tc>
         <w:tc>
-          <w:trPr/>
-          <w:p>
+          <w:p>
+            <w:pPr>
+              <w:pStyle w:val="Normal"/>
+            </w:pPr>
             <w:r>
               <w:t>NA</w:t>
             </w:r>
           </w:p>
         </w:tc>
         <w:tc>
-          <w:trPr/>
-          <w:p>
+          <w:p>
+            <w:pPr>
+              <w:pStyle w:val="Normal"/>
+            </w:pPr>
             <w:r>
               <w:t/>
             </w:r>
@@ -1079,40 +1323,50 @@
       </w:tr>
       <w:tr>
         <w:tc>
-          <w:trPr/>
-          <w:p>
+          <w:p>
+            <w:pPr>
+              <w:pStyle w:val="Normal"/>
+            </w:pPr>
             <w:r>
               <w:t>SLC39A2</w:t>
             </w:r>
           </w:p>
         </w:tc>
         <w:tc>
-          <w:trPr/>
-          <w:p>
+          <w:p>
+            <w:pPr>
+              <w:pStyle w:val="Normal"/>
+            </w:pPr>
             <w:r>
               <w:t>1.331 (1.111-1.594)</w:t>
             </w:r>
           </w:p>
         </w:tc>
         <w:tc>
-          <w:trPr/>
-          <w:p>
+          <w:p>
+            <w:pPr>
+              <w:pStyle w:val="Normal"/>
+            </w:pPr>
             <w:r>
               <w:t>0.002</w:t>
             </w:r>
           </w:p>
         </w:tc>
         <w:tc>
-          <w:trPr/>
-          <w:p>
+          <w:p>
+            <w:pPr>
+              <w:pStyle w:val="Normal"/>
+            </w:pPr>
             <w:r>
               <w:t>NA</w:t>
             </w:r>
           </w:p>
         </w:tc>
         <w:tc>
-          <w:trPr/>
-          <w:p>
+          <w:p>
+            <w:pPr>
+              <w:pStyle w:val="Normal"/>
+            </w:pPr>
             <w:r>
               <w:t/>
             </w:r>
@@ -1121,40 +1375,50 @@
       </w:tr>
       <w:tr>
         <w:tc>
-          <w:trPr/>
-          <w:p>
+          <w:p>
+            <w:pPr>
+              <w:pStyle w:val="Normal"/>
+            </w:pPr>
             <w:r>
               <w:t>UGT2B15</w:t>
             </w:r>
           </w:p>
         </w:tc>
         <w:tc>
-          <w:trPr/>
-          <w:p>
+          <w:p>
+            <w:pPr>
+              <w:pStyle w:val="Normal"/>
+            </w:pPr>
             <w:r>
               <w:t>0.799 (0.605-1.056)</w:t>
             </w:r>
           </w:p>
         </w:tc>
         <w:tc>
-          <w:trPr/>
-          <w:p>
+          <w:p>
+            <w:pPr>
+              <w:pStyle w:val="Normal"/>
+            </w:pPr>
             <w:r>
               <w:t>0.114</w:t>
             </w:r>
           </w:p>
         </w:tc>
         <w:tc>
-          <w:trPr/>
-          <w:p>
+          <w:p>
+            <w:pPr>
+              <w:pStyle w:val="Normal"/>
+            </w:pPr>
             <w:r>
               <w:t>NA</w:t>
             </w:r>
           </w:p>
         </w:tc>
         <w:tc>
-          <w:trPr/>
-          <w:p>
+          <w:p>
+            <w:pPr>
+              <w:pStyle w:val="Normal"/>
+            </w:pPr>
             <w:r>
               <w:t/>
             </w:r>
@@ -1163,40 +1427,50 @@
       </w:tr>
       <w:tr>
         <w:tc>
-          <w:trPr/>
-          <w:p>
+          <w:p>
+            <w:pPr>
+              <w:pStyle w:val="Normal"/>
+            </w:pPr>
             <w:r>
               <w:t>SUSD2</w:t>
             </w:r>
           </w:p>
         </w:tc>
         <w:tc>
-          <w:trPr/>
-          <w:p>
+          <w:p>
+            <w:pPr>
+              <w:pStyle w:val="Normal"/>
+            </w:pPr>
             <w:r>
               <w:t>1.543 (1.200-1.983)</w:t>
             </w:r>
           </w:p>
         </w:tc>
         <w:tc>
-          <w:trPr/>
-          <w:p>
+          <w:p>
+            <w:pPr>
+              <w:pStyle w:val="Normal"/>
+            </w:pPr>
             <w:r>
               <w:t>&lt;0.001</w:t>
             </w:r>
           </w:p>
         </w:tc>
         <w:tc>
-          <w:trPr/>
-          <w:p>
+          <w:p>
+            <w:pPr>
+              <w:pStyle w:val="Normal"/>
+            </w:pPr>
             <w:r>
               <w:t>1.815 (1.167-2.821)</w:t>
             </w:r>
           </w:p>
         </w:tc>
         <w:tc>
-          <w:trPr/>
-          <w:p>
+          <w:p>
+            <w:pPr>
+              <w:pStyle w:val="Normal"/>
+            </w:pPr>
             <w:r>
               <w:t>0.008</w:t>
             </w:r>
@@ -1205,40 +1479,50 @@
       </w:tr>
       <w:tr>
         <w:tc>
-          <w:trPr/>
-          <w:p>
+          <w:p>
+            <w:pPr>
+              <w:pStyle w:val="Normal"/>
+            </w:pPr>
             <w:r>
               <w:t>IDO1</w:t>
             </w:r>
           </w:p>
         </w:tc>
         <w:tc>
-          <w:trPr/>
-          <w:p>
+          <w:p>
+            <w:pPr>
+              <w:pStyle w:val="Normal"/>
+            </w:pPr>
             <w:r>
               <w:t>0.874 (0.746-1.025)</w:t>
             </w:r>
           </w:p>
         </w:tc>
         <w:tc>
-          <w:trPr/>
-          <w:p>
+          <w:p>
+            <w:pPr>
+              <w:pStyle w:val="Normal"/>
+            </w:pPr>
             <w:r>
               <w:t>0.097</w:t>
             </w:r>
           </w:p>
         </w:tc>
         <w:tc>
-          <w:trPr/>
-          <w:p>
+          <w:p>
+            <w:pPr>
+              <w:pStyle w:val="Normal"/>
+            </w:pPr>
             <w:r>
               <w:t>NA</w:t>
             </w:r>
           </w:p>
         </w:tc>
         <w:tc>
-          <w:trPr/>
-          <w:p>
+          <w:p>
+            <w:pPr>
+              <w:pStyle w:val="Normal"/>
+            </w:pPr>
             <w:r>
               <w:t/>
             </w:r>
@@ -1247,40 +1531,50 @@
       </w:tr>
       <w:tr>
         <w:tc>
-          <w:trPr/>
-          <w:p>
+          <w:p>
+            <w:pPr>
+              <w:pStyle w:val="Normal"/>
+            </w:pPr>
             <w:r>
               <w:t>ANPEP</w:t>
             </w:r>
           </w:p>
         </w:tc>
         <w:tc>
-          <w:trPr/>
-          <w:p>
+          <w:p>
+            <w:pPr>
+              <w:pStyle w:val="Normal"/>
+            </w:pPr>
             <w:r>
               <w:t>1.220 (1.015-1.467)</w:t>
             </w:r>
           </w:p>
         </w:tc>
         <w:tc>
-          <w:trPr/>
-          <w:p>
+          <w:p>
+            <w:pPr>
+              <w:pStyle w:val="Normal"/>
+            </w:pPr>
             <w:r>
               <w:t>0.034</w:t>
             </w:r>
           </w:p>
         </w:tc>
         <w:tc>
-          <w:trPr/>
-          <w:p>
+          <w:p>
+            <w:pPr>
+              <w:pStyle w:val="Normal"/>
+            </w:pPr>
             <w:r>
               <w:t>1.550 (1.083-2.218)</w:t>
             </w:r>
           </w:p>
         </w:tc>
         <w:tc>
-          <w:trPr/>
-          <w:p>
+          <w:p>
+            <w:pPr>
+              <w:pStyle w:val="Normal"/>
+            </w:pPr>
             <w:r>
               <w:t>0.017</w:t>
             </w:r>
@@ -1289,40 +1583,50 @@
       </w:tr>
       <w:tr>
         <w:tc>
-          <w:trPr/>
-          <w:p>
+          <w:p>
+            <w:pPr>
+              <w:pStyle w:val="Normal"/>
+            </w:pPr>
             <w:r>
               <w:t>GALR2</w:t>
             </w:r>
           </w:p>
         </w:tc>
         <w:tc>
-          <w:trPr/>
-          <w:p>
+          <w:p>
+            <w:pPr>
+              <w:pStyle w:val="Normal"/>
+            </w:pPr>
             <w:r>
               <w:t>1.682 (1.136-2.490)</w:t>
             </w:r>
           </w:p>
         </w:tc>
         <w:tc>
-          <w:trPr/>
-          <w:p>
+          <w:p>
+            <w:pPr>
+              <w:pStyle w:val="Normal"/>
+            </w:pPr>
             <w:r>
               <w:t>0.009</w:t>
             </w:r>
           </w:p>
         </w:tc>
         <w:tc>
-          <w:trPr/>
-          <w:p>
+          <w:p>
+            <w:pPr>
+              <w:pStyle w:val="Normal"/>
+            </w:pPr>
             <w:r>
               <w:t>1.973 (1.007-3.866)</w:t>
             </w:r>
           </w:p>
         </w:tc>
         <w:tc>
-          <w:trPr/>
-          <w:p>
+          <w:p>
+            <w:pPr>
+              <w:pStyle w:val="Normal"/>
+            </w:pPr>
             <w:r>
               <w:t>0.048</w:t>
             </w:r>
@@ -1331,40 +1635,50 @@
       </w:tr>
       <w:tr>
         <w:tc>
-          <w:trPr/>
-          <w:p>
+          <w:p>
+            <w:pPr>
+              <w:pStyle w:val="Normal"/>
+            </w:pPr>
             <w:r>
               <w:t>UBD</w:t>
             </w:r>
           </w:p>
         </w:tc>
         <w:tc>
-          <w:trPr/>
-          <w:p>
+          <w:p>
+            <w:pPr>
+              <w:pStyle w:val="Normal"/>
+            </w:pPr>
             <w:r>
               <w:t>0.775 (0.614-0.977)</w:t>
             </w:r>
           </w:p>
         </w:tc>
         <w:tc>
-          <w:trPr/>
-          <w:p>
+          <w:p>
+            <w:pPr>
+              <w:pStyle w:val="Normal"/>
+            </w:pPr>
             <w:r>
               <w:t>0.031</w:t>
             </w:r>
           </w:p>
         </w:tc>
         <w:tc>
-          <w:trPr/>
-          <w:p>
+          <w:p>
+            <w:pPr>
+              <w:pStyle w:val="Normal"/>
+            </w:pPr>
             <w:r>
               <w:t>NA</w:t>
             </w:r>
           </w:p>
         </w:tc>
         <w:tc>
-          <w:trPr/>
-          <w:p>
+          <w:p>
+            <w:pPr>
+              <w:pStyle w:val="Normal"/>
+            </w:pPr>
             <w:r>
               <w:t/>
             </w:r>
@@ -1373,40 +1687,50 @@
       </w:tr>
       <w:tr>
         <w:tc>
-          <w:trPr/>
-          <w:p>
+          <w:p>
+            <w:pPr>
+              <w:pStyle w:val="Normal"/>
+            </w:pPr>
             <w:r>
               <w:t>THSD7A</w:t>
             </w:r>
           </w:p>
         </w:tc>
         <w:tc>
-          <w:trPr/>
-          <w:p>
+          <w:p>
+            <w:pPr>
+              <w:pStyle w:val="Normal"/>
+            </w:pPr>
             <w:r>
               <w:t>1.180 (0.909-1.532)</w:t>
             </w:r>
           </w:p>
         </w:tc>
         <w:tc>
-          <w:trPr/>
-          <w:p>
+          <w:p>
+            <w:pPr>
+              <w:pStyle w:val="Normal"/>
+            </w:pPr>
             <w:r>
               <w:t>0.213</w:t>
             </w:r>
           </w:p>
         </w:tc>
         <w:tc>
-          <w:trPr/>
-          <w:p>
+          <w:p>
+            <w:pPr>
+              <w:pStyle w:val="Normal"/>
+            </w:pPr>
             <w:r>
               <w:t>NA</w:t>
             </w:r>
           </w:p>
         </w:tc>
         <w:tc>
-          <w:trPr/>
-          <w:p>
+          <w:p>
+            <w:pPr>
+              <w:pStyle w:val="Normal"/>
+            </w:pPr>
             <w:r>
               <w:t/>
             </w:r>
@@ -1415,40 +1739,50 @@
       </w:tr>
       <w:tr>
         <w:tc>
-          <w:trPr/>
-          <w:p>
+          <w:p>
+            <w:pPr>
+              <w:pStyle w:val="Normal"/>
+            </w:pPr>
             <w:r>
               <w:t>LEAP2</w:t>
             </w:r>
           </w:p>
         </w:tc>
         <w:tc>
-          <w:trPr/>
-          <w:p>
+          <w:p>
+            <w:pPr>
+              <w:pStyle w:val="Normal"/>
+            </w:pPr>
             <w:r>
               <w:t>0.932 (0.737-1.178)</w:t>
             </w:r>
           </w:p>
         </w:tc>
         <w:tc>
-          <w:trPr/>
-          <w:p>
+          <w:p>
+            <w:pPr>
+              <w:pStyle w:val="Normal"/>
+            </w:pPr>
             <w:r>
               <w:t>0.555</w:t>
             </w:r>
           </w:p>
         </w:tc>
         <w:tc>
-          <w:trPr/>
-          <w:p>
+          <w:p>
+            <w:pPr>
+              <w:pStyle w:val="Normal"/>
+            </w:pPr>
             <w:r>
               <w:t>NA</w:t>
             </w:r>
           </w:p>
         </w:tc>
         <w:tc>
-          <w:trPr/>
-          <w:p>
+          <w:p>
+            <w:pPr>
+              <w:pStyle w:val="Normal"/>
+            </w:pPr>
             <w:r>
               <w:t/>
             </w:r>
@@ -1457,40 +1791,50 @@
       </w:tr>
       <w:tr>
         <w:tc>
-          <w:trPr/>
-          <w:p>
+          <w:p>
+            <w:pPr>
+              <w:pStyle w:val="Normal"/>
+            </w:pPr>
             <w:r>
               <w:t>LDHAL6A</w:t>
             </w:r>
           </w:p>
         </w:tc>
         <w:tc>
-          <w:trPr/>
-          <w:p>
+          <w:p>
+            <w:pPr>
+              <w:pStyle w:val="Normal"/>
+            </w:pPr>
             <w:r>
               <w:t>0.657 (0.389-1.112)</w:t>
             </w:r>
           </w:p>
         </w:tc>
         <w:tc>
-          <w:trPr/>
-          <w:p>
+          <w:p>
+            <w:pPr>
+              <w:pStyle w:val="Normal"/>
+            </w:pPr>
             <w:r>
               <w:t>0.118</w:t>
             </w:r>
           </w:p>
         </w:tc>
         <w:tc>
-          <w:trPr/>
-          <w:p>
+          <w:p>
+            <w:pPr>
+              <w:pStyle w:val="Normal"/>
+            </w:pPr>
             <w:r>
               <w:t>NA</w:t>
             </w:r>
           </w:p>
         </w:tc>
         <w:tc>
-          <w:trPr/>
-          <w:p>
+          <w:p>
+            <w:pPr>
+              <w:pStyle w:val="Normal"/>
+            </w:pPr>
             <w:r>
               <w:t/>
             </w:r>
@@ -1499,40 +1843,50 @@
       </w:tr>
       <w:tr>
         <w:tc>
-          <w:trPr/>
-          <w:p>
+          <w:p>
+            <w:pPr>
+              <w:pStyle w:val="Normal"/>
+            </w:pPr>
             <w:r>
               <w:t>MMP12</w:t>
             </w:r>
           </w:p>
         </w:tc>
         <w:tc>
-          <w:trPr/>
-          <w:p>
+          <w:p>
+            <w:pPr>
+              <w:pStyle w:val="Normal"/>
+            </w:pPr>
             <w:r>
               <w:t>0.833 (0.707-0.982)</w:t>
             </w:r>
           </w:p>
         </w:tc>
         <w:tc>
-          <w:trPr/>
-          <w:p>
+          <w:p>
+            <w:pPr>
+              <w:pStyle w:val="Normal"/>
+            </w:pPr>
             <w:r>
               <w:t>0.030</w:t>
             </w:r>
           </w:p>
         </w:tc>
         <w:tc>
-          <w:trPr/>
-          <w:p>
+          <w:p>
+            <w:pPr>
+              <w:pStyle w:val="Normal"/>
+            </w:pPr>
             <w:r>
               <w:t>NA</w:t>
             </w:r>
           </w:p>
         </w:tc>
         <w:tc>
-          <w:trPr/>
-          <w:p>
+          <w:p>
+            <w:pPr>
+              <w:pStyle w:val="Normal"/>
+            </w:pPr>
             <w:r>
               <w:t/>
             </w:r>
@@ -1541,40 +1895,50 @@
       </w:tr>
       <w:tr>
         <w:tc>
-          <w:trPr/>
-          <w:p>
+          <w:p>
+            <w:pPr>
+              <w:pStyle w:val="Normal"/>
+            </w:pPr>
             <w:r>
               <w:t>GPAT2</w:t>
             </w:r>
           </w:p>
         </w:tc>
         <w:tc>
-          <w:trPr/>
-          <w:p>
+          <w:p>
+            <w:pPr>
+              <w:pStyle w:val="Normal"/>
+            </w:pPr>
             <w:r>
               <w:t>0.761 (0.606-0.956)</w:t>
             </w:r>
           </w:p>
         </w:tc>
         <w:tc>
-          <w:trPr/>
-          <w:p>
+          <w:p>
+            <w:pPr>
+              <w:pStyle w:val="Normal"/>
+            </w:pPr>
             <w:r>
               <w:t>0.019</w:t>
             </w:r>
           </w:p>
         </w:tc>
         <w:tc>
-          <w:trPr/>
-          <w:p>
+          <w:p>
+            <w:pPr>
+              <w:pStyle w:val="Normal"/>
+            </w:pPr>
             <w:r>
               <w:t>0.584 (0.396-0.862)</w:t>
             </w:r>
           </w:p>
         </w:tc>
         <w:tc>
-          <w:trPr/>
-          <w:p>
+          <w:p>
+            <w:pPr>
+              <w:pStyle w:val="Normal"/>
+            </w:pPr>
             <w:r>
               <w:t>0.007</w:t>
             </w:r>
@@ -1583,40 +1947,50 @@
       </w:tr>
       <w:tr>
         <w:tc>
-          <w:trPr/>
-          <w:p>
+          <w:p>
+            <w:pPr>
+              <w:pStyle w:val="Normal"/>
+            </w:pPr>
             <w:r>
               <w:t>GBP5</w:t>
             </w:r>
           </w:p>
         </w:tc>
         <w:tc>
-          <w:trPr/>
-          <w:p>
+          <w:p>
+            <w:pPr>
+              <w:pStyle w:val="Normal"/>
+            </w:pPr>
             <w:r>
               <w:t>0.896 (0.757-1.059)</w:t>
             </w:r>
           </w:p>
         </w:tc>
         <w:tc>
-          <w:trPr/>
-          <w:p>
+          <w:p>
+            <w:pPr>
+              <w:pStyle w:val="Normal"/>
+            </w:pPr>
             <w:r>
               <w:t>0.198</w:t>
             </w:r>
           </w:p>
         </w:tc>
         <w:tc>
-          <w:trPr/>
-          <w:p>
+          <w:p>
+            <w:pPr>
+              <w:pStyle w:val="Normal"/>
+            </w:pPr>
             <w:r>
               <w:t>NA</w:t>
             </w:r>
           </w:p>
         </w:tc>
         <w:tc>
-          <w:trPr/>
-          <w:p>
+          <w:p>
+            <w:pPr>
+              <w:pStyle w:val="Normal"/>
+            </w:pPr>
             <w:r>
               <w:t/>
             </w:r>
@@ -1625,40 +1999,50 @@
       </w:tr>
       <w:tr>
         <w:tc>
-          <w:trPr/>
-          <w:p>
+          <w:p>
+            <w:pPr>
+              <w:pStyle w:val="Normal"/>
+            </w:pPr>
             <w:r>
               <w:t>ID4</w:t>
             </w:r>
           </w:p>
         </w:tc>
         <w:tc>
-          <w:trPr/>
-          <w:p>
+          <w:p>
+            <w:pPr>
+              <w:pStyle w:val="Normal"/>
+            </w:pPr>
             <w:r>
               <w:t>0.772 (0.616-0.967)</w:t>
             </w:r>
           </w:p>
         </w:tc>
         <w:tc>
-          <w:trPr/>
-          <w:p>
+          <w:p>
+            <w:pPr>
+              <w:pStyle w:val="Normal"/>
+            </w:pPr>
             <w:r>
               <w:t>0.024</w:t>
             </w:r>
           </w:p>
         </w:tc>
         <w:tc>
-          <w:trPr/>
-          <w:p>
+          <w:p>
+            <w:pPr>
+              <w:pStyle w:val="Normal"/>
+            </w:pPr>
             <w:r>
               <w:t>0.635 (0.405-0.996)</w:t>
             </w:r>
           </w:p>
         </w:tc>
         <w:tc>
-          <w:trPr/>
-          <w:p>
+          <w:p>
+            <w:pPr>
+              <w:pStyle w:val="Normal"/>
+            </w:pPr>
             <w:r>
               <w:t>0.048</w:t>
             </w:r>
@@ -1667,40 +2051,50 @@
       </w:tr>
       <w:tr>
         <w:tc>
-          <w:trPr/>
-          <w:p>
+          <w:p>
+            <w:pPr>
+              <w:pStyle w:val="Normal"/>
+            </w:pPr>
             <w:r>
               <w:t>FAM25A</w:t>
             </w:r>
           </w:p>
         </w:tc>
         <w:tc>
-          <w:trPr/>
-          <w:p>
+          <w:p>
+            <w:pPr>
+              <w:pStyle w:val="Normal"/>
+            </w:pPr>
             <w:r>
               <w:t>1.356 (1.045-1.759)</w:t>
             </w:r>
           </w:p>
         </w:tc>
         <w:tc>
-          <w:trPr/>
-          <w:p>
+          <w:p>
+            <w:pPr>
+              <w:pStyle w:val="Normal"/>
+            </w:pPr>
             <w:r>
               <w:t>0.022</w:t>
             </w:r>
           </w:p>
         </w:tc>
         <w:tc>
-          <w:trPr/>
-          <w:p>
+          <w:p>
+            <w:pPr>
+              <w:pStyle w:val="Normal"/>
+            </w:pPr>
             <w:r>
               <w:t>NA</w:t>
             </w:r>
           </w:p>
         </w:tc>
         <w:tc>
-          <w:trPr/>
-          <w:p>
+          <w:p>
+            <w:pPr>
+              <w:pStyle w:val="Normal"/>
+            </w:pPr>
             <w:r>
               <w:t/>
             </w:r>
@@ -1709,40 +2103,50 @@
       </w:tr>
       <w:tr>
         <w:tc>
-          <w:trPr/>
-          <w:p>
+          <w:p>
+            <w:pPr>
+              <w:pStyle w:val="Normal"/>
+            </w:pPr>
             <w:r>
               <w:t>SHISA2</w:t>
             </w:r>
           </w:p>
         </w:tc>
         <w:tc>
-          <w:trPr/>
-          <w:p>
+          <w:p>
+            <w:pPr>
+              <w:pStyle w:val="Normal"/>
+            </w:pPr>
             <w:r>
               <w:t>0.919 (0.768-1.100)</w:t>
             </w:r>
           </w:p>
         </w:tc>
         <w:tc>
-          <w:trPr/>
-          <w:p>
+          <w:p>
+            <w:pPr>
+              <w:pStyle w:val="Normal"/>
+            </w:pPr>
             <w:r>
               <w:t>0.359</w:t>
             </w:r>
           </w:p>
         </w:tc>
         <w:tc>
-          <w:trPr/>
-          <w:p>
+          <w:p>
+            <w:pPr>
+              <w:pStyle w:val="Normal"/>
+            </w:pPr>
             <w:r>
               <w:t>NA</w:t>
             </w:r>
           </w:p>
         </w:tc>
         <w:tc>
-          <w:trPr/>
-          <w:p>
+          <w:p>
+            <w:pPr>
+              <w:pStyle w:val="Normal"/>
+            </w:pPr>
             <w:r>
               <w:t/>
             </w:r>
@@ -1751,40 +2155,50 @@
       </w:tr>
       <w:tr>
         <w:tc>
-          <w:trPr/>
-          <w:p>
+          <w:p>
+            <w:pPr>
+              <w:pStyle w:val="Normal"/>
+            </w:pPr>
             <w:r>
               <w:t>SPOCK3</w:t>
             </w:r>
           </w:p>
         </w:tc>
         <w:tc>
-          <w:trPr/>
-          <w:p>
+          <w:p>
+            <w:pPr>
+              <w:pStyle w:val="Normal"/>
+            </w:pPr>
             <w:r>
               <w:t>0.696 (0.502-0.965)</w:t>
             </w:r>
           </w:p>
         </w:tc>
         <w:tc>
-          <w:trPr/>
-          <w:p>
+          <w:p>
+            <w:pPr>
+              <w:pStyle w:val="Normal"/>
+            </w:pPr>
             <w:r>
               <w:t>0.030</w:t>
             </w:r>
           </w:p>
         </w:tc>
         <w:tc>
-          <w:trPr/>
-          <w:p>
+          <w:p>
+            <w:pPr>
+              <w:pStyle w:val="Normal"/>
+            </w:pPr>
             <w:r>
               <w:t>NA</w:t>
             </w:r>
           </w:p>
         </w:tc>
         <w:tc>
-          <w:trPr/>
-          <w:p>
+          <w:p>
+            <w:pPr>
+              <w:pStyle w:val="Normal"/>
+            </w:pPr>
             <w:r>
               <w:t/>
             </w:r>
@@ -1793,40 +2207,50 @@
       </w:tr>
       <w:tr>
         <w:tc>
-          <w:trPr/>
-          <w:p>
+          <w:p>
+            <w:pPr>
+              <w:pStyle w:val="Normal"/>
+            </w:pPr>
             <w:r>
               <w:t>MSMB</w:t>
             </w:r>
           </w:p>
         </w:tc>
         <w:tc>
-          <w:trPr/>
-          <w:p>
+          <w:p>
+            <w:pPr>
+              <w:pStyle w:val="Normal"/>
+            </w:pPr>
             <w:r>
               <w:t>0.919 (0.736-1.147)</w:t>
             </w:r>
           </w:p>
         </w:tc>
         <w:tc>
-          <w:trPr/>
-          <w:p>
+          <w:p>
+            <w:pPr>
+              <w:pStyle w:val="Normal"/>
+            </w:pPr>
             <w:r>
               <w:t>0.454</w:t>
             </w:r>
           </w:p>
         </w:tc>
         <w:tc>
-          <w:trPr/>
-          <w:p>
+          <w:p>
+            <w:pPr>
+              <w:pStyle w:val="Normal"/>
+            </w:pPr>
             <w:r>
               <w:t>NA</w:t>
             </w:r>
           </w:p>
         </w:tc>
         <w:tc>
-          <w:trPr/>
-          <w:p>
+          <w:p>
+            <w:pPr>
+              <w:pStyle w:val="Normal"/>
+            </w:pPr>
             <w:r>
               <w:t/>
             </w:r>
@@ -1835,40 +2259,50 @@
       </w:tr>
       <w:tr>
         <w:tc>
-          <w:trPr/>
-          <w:p>
+          <w:p>
+            <w:pPr>
+              <w:pStyle w:val="Normal"/>
+            </w:pPr>
             <w:r>
               <w:t>LGR5</w:t>
             </w:r>
           </w:p>
         </w:tc>
         <w:tc>
-          <w:trPr/>
-          <w:p>
+          <w:p>
+            <w:pPr>
+              <w:pStyle w:val="Normal"/>
+            </w:pPr>
             <w:r>
               <w:t>0.790 (0.596-1.048)</w:t>
             </w:r>
           </w:p>
         </w:tc>
         <w:tc>
-          <w:trPr/>
-          <w:p>
+          <w:p>
+            <w:pPr>
+              <w:pStyle w:val="Normal"/>
+            </w:pPr>
             <w:r>
               <w:t>0.102</w:t>
             </w:r>
           </w:p>
         </w:tc>
         <w:tc>
-          <w:trPr/>
-          <w:p>
+          <w:p>
+            <w:pPr>
+              <w:pStyle w:val="Normal"/>
+            </w:pPr>
             <w:r>
               <w:t>NA</w:t>
             </w:r>
           </w:p>
         </w:tc>
         <w:tc>
-          <w:trPr/>
-          <w:p>
+          <w:p>
+            <w:pPr>
+              <w:pStyle w:val="Normal"/>
+            </w:pPr>
             <w:r>
               <w:t/>
             </w:r>
@@ -1877,40 +2311,50 @@
       </w:tr>
       <w:tr>
         <w:tc>
-          <w:trPr/>
-          <w:p>
+          <w:p>
+            <w:pPr>
+              <w:pStyle w:val="Normal"/>
+            </w:pPr>
             <w:r>
               <w:t>WARS</w:t>
             </w:r>
           </w:p>
         </w:tc>
         <w:tc>
-          <w:trPr/>
-          <w:p>
+          <w:p>
+            <w:pPr>
+              <w:pStyle w:val="Normal"/>
+            </w:pPr>
             <w:r>
               <w:t>0.789 (0.602-1.034)</w:t>
             </w:r>
           </w:p>
         </w:tc>
         <w:tc>
-          <w:trPr/>
-          <w:p>
+          <w:p>
+            <w:pPr>
+              <w:pStyle w:val="Normal"/>
+            </w:pPr>
             <w:r>
               <w:t>0.086</w:t>
             </w:r>
           </w:p>
         </w:tc>
         <w:tc>
-          <w:trPr/>
-          <w:p>
+          <w:p>
+            <w:pPr>
+              <w:pStyle w:val="Normal"/>
+            </w:pPr>
             <w:r>
               <w:t>NA</w:t>
             </w:r>
           </w:p>
         </w:tc>
         <w:tc>
-          <w:trPr/>
-          <w:p>
+          <w:p>
+            <w:pPr>
+              <w:pStyle w:val="Normal"/>
+            </w:pPr>
             <w:r>
               <w:t/>
             </w:r>
@@ -1919,40 +2363,50 @@
       </w:tr>
       <w:tr>
         <w:tc>
-          <w:trPr/>
-          <w:p>
+          <w:p>
+            <w:pPr>
+              <w:pStyle w:val="Normal"/>
+            </w:pPr>
             <w:r>
               <w:t>SLC10A4</w:t>
             </w:r>
           </w:p>
         </w:tc>
         <w:tc>
-          <w:trPr/>
-          <w:p>
+          <w:p>
+            <w:pPr>
+              <w:pStyle w:val="Normal"/>
+            </w:pPr>
             <w:r>
               <w:t>0.716 (0.436-1.176)</w:t>
             </w:r>
           </w:p>
         </w:tc>
         <w:tc>
-          <w:trPr/>
-          <w:p>
+          <w:p>
+            <w:pPr>
+              <w:pStyle w:val="Normal"/>
+            </w:pPr>
             <w:r>
               <w:t>0.187</w:t>
             </w:r>
           </w:p>
         </w:tc>
         <w:tc>
-          <w:trPr/>
-          <w:p>
+          <w:p>
+            <w:pPr>
+              <w:pStyle w:val="Normal"/>
+            </w:pPr>
             <w:r>
               <w:t>NA</w:t>
             </w:r>
           </w:p>
         </w:tc>
         <w:tc>
-          <w:trPr/>
-          <w:p>
+          <w:p>
+            <w:pPr>
+              <w:pStyle w:val="Normal"/>
+            </w:pPr>
             <w:r>
               <w:t/>
             </w:r>
@@ -1961,40 +2415,50 @@
       </w:tr>
       <w:tr>
         <w:tc>
-          <w:trPr/>
-          <w:p>
+          <w:p>
+            <w:pPr>
+              <w:pStyle w:val="Normal"/>
+            </w:pPr>
             <w:r>
               <w:t>KISS1</w:t>
             </w:r>
           </w:p>
         </w:tc>
         <w:tc>
-          <w:trPr/>
-          <w:p>
+          <w:p>
+            <w:pPr>
+              <w:pStyle w:val="Normal"/>
+            </w:pPr>
             <w:r>
               <w:t>1.318 (1.045-1.664)</w:t>
             </w:r>
           </w:p>
         </w:tc>
         <w:tc>
-          <w:trPr/>
-          <w:p>
+          <w:p>
+            <w:pPr>
+              <w:pStyle w:val="Normal"/>
+            </w:pPr>
             <w:r>
               <w:t>0.020</w:t>
             </w:r>
           </w:p>
         </w:tc>
         <w:tc>
-          <w:trPr/>
-          <w:p>
+          <w:p>
+            <w:pPr>
+              <w:pStyle w:val="Normal"/>
+            </w:pPr>
             <w:r>
               <w:t>NA</w:t>
             </w:r>
           </w:p>
         </w:tc>
         <w:tc>
-          <w:trPr/>
-          <w:p>
+          <w:p>
+            <w:pPr>
+              <w:pStyle w:val="Normal"/>
+            </w:pPr>
             <w:r>
               <w:t/>
             </w:r>
@@ -2002,7 +2466,7 @@
         </w:tc>
       </w:tr>
     </w:tbl>
-    <w:p xmlns:w="http://schemas.openxmlformats.org/wordprocessingml/2006/main" xmlns:wp="http://schemas.openxmlformats.org/drawingml/2006/wordprocessingDrawing" xmlns:r="http://schemas.openxmlformats.org/officeDocument/2006/relationships" xmlns:w14="http://schemas.microsoft.com/office/word/2010/wordml">
+    <w:p>
       <w:pPr>
         <w:pStyle w:val="Normal"/>
       </w:pPr>
@@ -2011,6 +2475,7 @@
       </w:r>
     </w:p>
     <w:sectPr>
+      <w:type w:val="continuous"/>
       <w:pgSz w:w="11900" w:h="16840"/>
       <w:pgMar w:top="1417" w:right="1417" w:bottom="1417" w:left="1417" w:header="708" w:footer="708" w:gutter="0"/>
       <w:cols w:space="708"/>
@@ -2018,6 +2483,11 @@
     </w:sectPr>
   </w:body>
 </w:document>
+</file>
+
+<file path=word/comments.xml><?xml version="1.0" encoding="utf-8"?>
+<w:comments xmlns:wpc="http://schemas.microsoft.com/office/word/2010/wordprocessingCanvas" xmlns:mo="http://schemas.microsoft.com/office/mac/office/2008/main" xmlns:mc="http://schemas.openxmlformats.org/markup-compatibility/2006" xmlns:mv="urn:schemas-microsoft-com:mac:vml" xmlns:o="urn:schemas-microsoft-com:office:office" xmlns:r="http://schemas.openxmlformats.org/officeDocument/2006/relationships" xmlns:m="http://schemas.openxmlformats.org/officeDocument/2006/math" xmlns:v="urn:schemas-microsoft-com:vml" xmlns:wp14="http://schemas.microsoft.com/office/word/2010/wordprocessingDrawing" xmlns:wp="http://schemas.openxmlformats.org/drawingml/2006/wordprocessingDrawing" xmlns:w10="urn:schemas-microsoft-com:office:word" xmlns:w="http://schemas.openxmlformats.org/wordprocessingml/2006/main" xmlns:w14="http://schemas.microsoft.com/office/word/2010/wordml" xmlns:wpg="http://schemas.microsoft.com/office/word/2010/wordprocessingGroup" xmlns:wpi="http://schemas.microsoft.com/office/word/2010/wordprocessingInk" xmlns:wne="http://schemas.microsoft.com/office/word/2006/wordml" xmlns:wps="http://schemas.microsoft.com/office/word/2010/wordprocessingShape" mc:Ignorable="w14 wp14">
+</w:comments>
 </file>
 
 <file path=word/footnotes.xml><?xml version="1.0" encoding="utf-8"?>
@@ -2040,8 +2510,8 @@
 </file>
 
 <file path=word/numbering.xml><?xml version="1.0" encoding="utf-8"?>
-<w:numbering xmlns:wpc="http://schemas.microsoft.com/office/word/2010/wordprocessingCanvas" xmlns:mo="http://schemas.microsoft.com/office/mac/office/2008/main" xmlns:mc="http://schemas.openxmlformats.org/markup-compatibility/2006" xmlns:mv="urn:schemas-microsoft-com:mac:vml" xmlns:o="urn:schemas-microsoft-com:office:office" xmlns:r="http://schemas.openxmlformats.org/officeDocument/2006/relationships" xmlns:m="http://schemas.openxmlformats.org/officeDocument/2006/math" xmlns:v="urn:schemas-microsoft-com:vml" xmlns:wp14="http://schemas.microsoft.com/office/word/2010/wordprocessingDrawing" xmlns:wp="http://schemas.openxmlformats.org/drawingml/2006/wordprocessingDrawing" xmlns:w10="urn:schemas-microsoft-com:office:word" xmlns:w="http://schemas.openxmlformats.org/wordprocessingml/2006/main" xmlns:w14="http://schemas.microsoft.com/office/word/2010/wordml" xmlns:wpg="http://schemas.microsoft.com/office/word/2010/wordprocessingGroup" xmlns:wpi="http://schemas.microsoft.com/office/word/2010/wordprocessingInk" xmlns:wne="http://schemas.microsoft.com/office/word/2006/wordml" xmlns:wps="http://schemas.microsoft.com/office/word/2010/wordprocessingShape" mc:Ignorable="w14 wp14">
-  <w:abstractNum w:abstractNumId="0">
+<w:numbering xmlns:wpc="http://schemas.microsoft.com/office/word/2010/wordprocessingCanvas" xmlns:cx="http://schemas.microsoft.com/office/drawing/2014/chartex" xmlns:cx1="http://schemas.microsoft.com/office/drawing/2015/9/8/chartex" xmlns:cx2="http://schemas.microsoft.com/office/drawing/2015/10/21/chartex" xmlns:cx3="http://schemas.microsoft.com/office/drawing/2016/5/9/chartex" xmlns:cx4="http://schemas.microsoft.com/office/drawing/2016/5/10/chartex" xmlns:cx5="http://schemas.microsoft.com/office/drawing/2016/5/11/chartex" xmlns:cx6="http://schemas.microsoft.com/office/drawing/2016/5/12/chartex" xmlns:cx7="http://schemas.microsoft.com/office/drawing/2016/5/13/chartex" xmlns:cx8="http://schemas.microsoft.com/office/drawing/2016/5/14/chartex" xmlns:mc="http://schemas.openxmlformats.org/markup-compatibility/2006" xmlns:aink="http://schemas.microsoft.com/office/drawing/2016/ink" xmlns:am3d="http://schemas.microsoft.com/office/drawing/2017/model3d" xmlns:o="urn:schemas-microsoft-com:office:office" xmlns:r="http://schemas.openxmlformats.org/officeDocument/2006/relationships" xmlns:m="http://schemas.openxmlformats.org/officeDocument/2006/math" xmlns:v="urn:schemas-microsoft-com:vml" xmlns:wp14="http://schemas.microsoft.com/office/word/2010/wordprocessingDrawing" xmlns:wp="http://schemas.openxmlformats.org/drawingml/2006/wordprocessingDrawing" xmlns:w10="urn:schemas-microsoft-com:office:word" xmlns:w="http://schemas.openxmlformats.org/wordprocessingml/2006/main" xmlns:w14="http://schemas.microsoft.com/office/word/2010/wordml" xmlns:w15="http://schemas.microsoft.com/office/word/2012/wordml" xmlns:w16cex="http://schemas.microsoft.com/office/word/2018/wordml/cex" xmlns:w16cid="http://schemas.microsoft.com/office/word/2016/wordml/cid" xmlns:w16="http://schemas.microsoft.com/office/word/2018/wordml" xmlns:w16se="http://schemas.microsoft.com/office/word/2015/wordml/symex" xmlns:wpg="http://schemas.microsoft.com/office/word/2010/wordprocessingGroup" xmlns:wpi="http://schemas.microsoft.com/office/word/2010/wordprocessingInk" xmlns:wne="http://schemas.microsoft.com/office/word/2006/wordml" xmlns:wps="http://schemas.microsoft.com/office/word/2010/wordprocessingShape" mc:Ignorable="w14 w15 w16se w16cid w16 w16cex wp14">
+  <w:abstractNum w:abstractNumId="0" w15:restartNumberingAfterBreak="0">
     <w:nsid w:val="07E925FD"/>
     <w:multiLevelType w:val="multilevel"/>
     <w:tmpl w:val="88F45F08"/>
@@ -2130,7 +2600,7 @@
       </w:pPr>
     </w:lvl>
   </w:abstractNum>
-  <w:abstractNum w:abstractNumId="1">
+  <w:abstractNum w:abstractNumId="1" w15:restartNumberingAfterBreak="0">
     <w:nsid w:val="5B882B35"/>
     <w:multiLevelType w:val="multilevel"/>
     <w:tmpl w:val="6F30E74C"/>
@@ -2216,7 +2686,7 @@
       </w:pPr>
     </w:lvl>
   </w:abstractNum>
-  <w:abstractNum w:abstractNumId="2">
+  <w:abstractNum w:abstractNumId="2" w15:restartNumberingAfterBreak="0">
     <w:nsid w:val="5EFC3234"/>
     <w:multiLevelType w:val="multilevel"/>
     <w:tmpl w:val="0A86311A"/>
@@ -2315,7 +2785,7 @@
 </file>
 
 <file path=word/styles.xml><?xml version="1.0" encoding="utf-8"?>
-<w:styles xmlns:mc="http://schemas.openxmlformats.org/markup-compatibility/2006" xmlns:r="http://schemas.openxmlformats.org/officeDocument/2006/relationships" xmlns:w="http://schemas.openxmlformats.org/wordprocessingml/2006/main" xmlns:w14="http://schemas.microsoft.com/office/word/2010/wordml" mc:Ignorable="w14">
+<w:styles xmlns:mc="http://schemas.openxmlformats.org/markup-compatibility/2006" xmlns:r="http://schemas.openxmlformats.org/officeDocument/2006/relationships" xmlns:w="http://schemas.openxmlformats.org/wordprocessingml/2006/main" xmlns:w14="http://schemas.microsoft.com/office/word/2010/wordml" xmlns:w15="http://schemas.microsoft.com/office/word/2012/wordml" xmlns:w16cex="http://schemas.microsoft.com/office/word/2018/wordml/cex" xmlns:w16cid="http://schemas.microsoft.com/office/word/2016/wordml/cid" xmlns:w16="http://schemas.microsoft.com/office/word/2018/wordml" xmlns:w16se="http://schemas.microsoft.com/office/word/2015/wordml/symex" mc:Ignorable="w14 w15 w16se w16cid w16 w16cex">
   <w:docDefaults>
     <w:rPrDefault>
       <w:rPr>
@@ -2327,144 +2797,374 @@
     </w:rPrDefault>
     <w:pPrDefault/>
   </w:docDefaults>
-  <w:latentStyles w:defLockedState="0" w:defUIPriority="99" w:defSemiHidden="1" w:defUnhideWhenUsed="1" w:defQFormat="0" w:count="276">
-    <w:lsdException w:name="Normal" w:semiHidden="0" w:uiPriority="0" w:unhideWhenUsed="0" w:qFormat="1"/>
-    <w:lsdException w:name="heading 1" w:semiHidden="0" w:uiPriority="9" w:unhideWhenUsed="0" w:qFormat="1"/>
-    <w:lsdException w:name="heading 2" w:uiPriority="9" w:qFormat="1"/>
-    <w:lsdException w:name="heading 3" w:uiPriority="9" w:qFormat="1"/>
-    <w:lsdException w:name="heading 4" w:uiPriority="9" w:qFormat="1"/>
-    <w:lsdException w:name="heading 5" w:uiPriority="9" w:qFormat="1"/>
-    <w:lsdException w:name="heading 6" w:uiPriority="9" w:qFormat="1"/>
-    <w:lsdException w:name="heading 7" w:uiPriority="9" w:qFormat="1"/>
-    <w:lsdException w:name="heading 8" w:uiPriority="9" w:qFormat="1"/>
-    <w:lsdException w:name="heading 9" w:uiPriority="9" w:qFormat="1"/>
-    <w:lsdException w:name="toc 1" w:uiPriority="39"/>
-    <w:lsdException w:name="toc 2" w:uiPriority="39"/>
-    <w:lsdException w:name="toc 3" w:uiPriority="39"/>
-    <w:lsdException w:name="toc 4" w:uiPriority="39"/>
-    <w:lsdException w:name="toc 5" w:uiPriority="39"/>
-    <w:lsdException w:name="toc 6" w:uiPriority="39"/>
-    <w:lsdException w:name="toc 7" w:uiPriority="39"/>
-    <w:lsdException w:name="toc 8" w:uiPriority="39"/>
-    <w:lsdException w:name="toc 9" w:uiPriority="39"/>
-    <w:lsdException w:name="caption" w:uiPriority="35" w:qFormat="1"/>
-    <w:lsdException w:name="Title" w:semiHidden="0" w:uiPriority="10" w:unhideWhenUsed="0" w:qFormat="1"/>
-    <w:lsdException w:name="Default Paragraph Font" w:uiPriority="1"/>
-    <w:lsdException w:name="Subtitle" w:semiHidden="0" w:uiPriority="11" w:unhideWhenUsed="0" w:qFormat="1"/>
-    <w:lsdException w:name="Strong" w:semiHidden="0" w:uiPriority="22" w:unhideWhenUsed="0" w:qFormat="1"/>
-    <w:lsdException w:name="Emphasis" w:semiHidden="0" w:uiPriority="20" w:unhideWhenUsed="0" w:qFormat="1"/>
-    <w:lsdException w:name="Table Grid" w:semiHidden="0" w:uiPriority="59" w:unhideWhenUsed="0"/>
-    <w:lsdException w:name="Placeholder Text" w:unhideWhenUsed="0"/>
-    <w:lsdException w:name="No Spacing" w:semiHidden="0" w:uiPriority="1" w:unhideWhenUsed="0" w:qFormat="1"/>
-    <w:lsdException w:name="Light Shading" w:semiHidden="0" w:uiPriority="60" w:unhideWhenUsed="0"/>
-    <w:lsdException w:name="Light List" w:semiHidden="0" w:uiPriority="61" w:unhideWhenUsed="0"/>
-    <w:lsdException w:name="Light Grid" w:semiHidden="0" w:uiPriority="62" w:unhideWhenUsed="0"/>
-    <w:lsdException w:name="Medium Shading 1" w:semiHidden="0" w:uiPriority="63" w:unhideWhenUsed="0"/>
-    <w:lsdException w:name="Medium Shading 2" w:semiHidden="0" w:uiPriority="64" w:unhideWhenUsed="0"/>
-    <w:lsdException w:name="Medium List 1" w:semiHidden="0" w:uiPriority="65" w:unhideWhenUsed="0"/>
-    <w:lsdException w:name="Medium List 2" w:semiHidden="0" w:uiPriority="66" w:unhideWhenUsed="0"/>
-    <w:lsdException w:name="Medium Grid 1" w:semiHidden="0" w:uiPriority="67" w:unhideWhenUsed="0"/>
-    <w:lsdException w:name="Medium Grid 2" w:semiHidden="0" w:uiPriority="68" w:unhideWhenUsed="0"/>
-    <w:lsdException w:name="Medium Grid 3" w:semiHidden="0" w:uiPriority="69" w:unhideWhenUsed="0"/>
-    <w:lsdException w:name="Dark List" w:semiHidden="0" w:uiPriority="70" w:unhideWhenUsed="0"/>
-    <w:lsdException w:name="Colorful Shading" w:semiHidden="0" w:uiPriority="71" w:unhideWhenUsed="0"/>
-    <w:lsdException w:name="Colorful List" w:semiHidden="0" w:uiPriority="72" w:unhideWhenUsed="0"/>
-    <w:lsdException w:name="Colorful Grid" w:semiHidden="0" w:uiPriority="73" w:unhideWhenUsed="0"/>
-    <w:lsdException w:name="Light Shading Accent 1" w:semiHidden="0" w:uiPriority="60" w:unhideWhenUsed="0"/>
-    <w:lsdException w:name="Light List Accent 1" w:semiHidden="0" w:uiPriority="61" w:unhideWhenUsed="0"/>
-    <w:lsdException w:name="Light Grid Accent 1" w:semiHidden="0" w:uiPriority="62" w:unhideWhenUsed="0"/>
-    <w:lsdException w:name="Medium Shading 1 Accent 1" w:semiHidden="0" w:uiPriority="63" w:unhideWhenUsed="0"/>
-    <w:lsdException w:name="Medium Shading 2 Accent 1" w:semiHidden="0" w:uiPriority="64" w:unhideWhenUsed="0"/>
-    <w:lsdException w:name="Medium List 1 Accent 1" w:semiHidden="0" w:uiPriority="65" w:unhideWhenUsed="0"/>
-    <w:lsdException w:name="Revision" w:unhideWhenUsed="0"/>
-    <w:lsdException w:name="List Paragraph" w:semiHidden="0" w:uiPriority="34" w:unhideWhenUsed="0" w:qFormat="1"/>
-    <w:lsdException w:name="Quote" w:semiHidden="0" w:uiPriority="29" w:unhideWhenUsed="0" w:qFormat="1"/>
-    <w:lsdException w:name="Intense Quote" w:semiHidden="0" w:uiPriority="30" w:unhideWhenUsed="0" w:qFormat="1"/>
-    <w:lsdException w:name="Medium List 2 Accent 1" w:semiHidden="0" w:uiPriority="66" w:unhideWhenUsed="0"/>
-    <w:lsdException w:name="Medium Grid 1 Accent 1" w:semiHidden="0" w:uiPriority="67" w:unhideWhenUsed="0"/>
-    <w:lsdException w:name="Medium Grid 2 Accent 1" w:semiHidden="0" w:uiPriority="68" w:unhideWhenUsed="0"/>
-    <w:lsdException w:name="Medium Grid 3 Accent 1" w:semiHidden="0" w:uiPriority="69" w:unhideWhenUsed="0"/>
-    <w:lsdException w:name="Dark List Accent 1" w:semiHidden="0" w:uiPriority="70" w:unhideWhenUsed="0"/>
-    <w:lsdException w:name="Colorful Shading Accent 1" w:semiHidden="0" w:uiPriority="71" w:unhideWhenUsed="0"/>
-    <w:lsdException w:name="Colorful List Accent 1" w:semiHidden="0" w:uiPriority="72" w:unhideWhenUsed="0"/>
-    <w:lsdException w:name="Colorful Grid Accent 1" w:semiHidden="0" w:uiPriority="73" w:unhideWhenUsed="0"/>
-    <w:lsdException w:name="Light Shading Accent 2" w:semiHidden="0" w:uiPriority="60" w:unhideWhenUsed="0"/>
-    <w:lsdException w:name="Light List Accent 2" w:semiHidden="0" w:uiPriority="61" w:unhideWhenUsed="0"/>
-    <w:lsdException w:name="Light Grid Accent 2" w:semiHidden="0" w:uiPriority="62" w:unhideWhenUsed="0"/>
-    <w:lsdException w:name="Medium Shading 1 Accent 2" w:semiHidden="0" w:uiPriority="63" w:unhideWhenUsed="0"/>
-    <w:lsdException w:name="Medium Shading 2 Accent 2" w:semiHidden="0" w:uiPriority="64" w:unhideWhenUsed="0"/>
-    <w:lsdException w:name="Medium List 1 Accent 2" w:semiHidden="0" w:uiPriority="65" w:unhideWhenUsed="0"/>
-    <w:lsdException w:name="Medium List 2 Accent 2" w:semiHidden="0" w:uiPriority="66" w:unhideWhenUsed="0"/>
-    <w:lsdException w:name="Medium Grid 1 Accent 2" w:semiHidden="0" w:uiPriority="67" w:unhideWhenUsed="0"/>
-    <w:lsdException w:name="Medium Grid 2 Accent 2" w:semiHidden="0" w:uiPriority="68" w:unhideWhenUsed="0"/>
-    <w:lsdException w:name="Medium Grid 3 Accent 2" w:semiHidden="0" w:uiPriority="69" w:unhideWhenUsed="0"/>
-    <w:lsdException w:name="Dark List Accent 2" w:semiHidden="0" w:uiPriority="70" w:unhideWhenUsed="0"/>
-    <w:lsdException w:name="Colorful Shading Accent 2" w:semiHidden="0" w:uiPriority="71" w:unhideWhenUsed="0"/>
-    <w:lsdException w:name="Colorful List Accent 2" w:semiHidden="0" w:uiPriority="72" w:unhideWhenUsed="0"/>
-    <w:lsdException w:name="Colorful Grid Accent 2" w:semiHidden="0" w:uiPriority="73" w:unhideWhenUsed="0"/>
-    <w:lsdException w:name="Light Shading Accent 3" w:semiHidden="0" w:uiPriority="60" w:unhideWhenUsed="0"/>
-    <w:lsdException w:name="Light List Accent 3" w:semiHidden="0" w:uiPriority="61" w:unhideWhenUsed="0"/>
-    <w:lsdException w:name="Light Grid Accent 3" w:semiHidden="0" w:uiPriority="62" w:unhideWhenUsed="0"/>
-    <w:lsdException w:name="Medium Shading 1 Accent 3" w:semiHidden="0" w:uiPriority="63" w:unhideWhenUsed="0"/>
-    <w:lsdException w:name="Medium Shading 2 Accent 3" w:semiHidden="0" w:uiPriority="64" w:unhideWhenUsed="0"/>
-    <w:lsdException w:name="Medium List 1 Accent 3" w:semiHidden="0" w:uiPriority="65" w:unhideWhenUsed="0"/>
-    <w:lsdException w:name="Medium List 2 Accent 3" w:semiHidden="0" w:uiPriority="66" w:unhideWhenUsed="0"/>
-    <w:lsdException w:name="Medium Grid 1 Accent 3" w:semiHidden="0" w:uiPriority="67" w:unhideWhenUsed="0"/>
-    <w:lsdException w:name="Medium Grid 2 Accent 3" w:semiHidden="0" w:uiPriority="68" w:unhideWhenUsed="0"/>
-    <w:lsdException w:name="Medium Grid 3 Accent 3" w:semiHidden="0" w:uiPriority="69" w:unhideWhenUsed="0"/>
-    <w:lsdException w:name="Dark List Accent 3" w:semiHidden="0" w:uiPriority="70" w:unhideWhenUsed="0"/>
-    <w:lsdException w:name="Colorful Shading Accent 3" w:semiHidden="0" w:uiPriority="71" w:unhideWhenUsed="0"/>
-    <w:lsdException w:name="Colorful List Accent 3" w:semiHidden="0" w:uiPriority="72" w:unhideWhenUsed="0"/>
-    <w:lsdException w:name="Colorful Grid Accent 3" w:semiHidden="0" w:uiPriority="73" w:unhideWhenUsed="0"/>
-    <w:lsdException w:name="Light Shading Accent 4" w:semiHidden="0" w:uiPriority="60" w:unhideWhenUsed="0"/>
-    <w:lsdException w:name="Light List Accent 4" w:semiHidden="0" w:uiPriority="61" w:unhideWhenUsed="0"/>
-    <w:lsdException w:name="Light Grid Accent 4" w:semiHidden="0" w:uiPriority="62" w:unhideWhenUsed="0"/>
-    <w:lsdException w:name="Medium Shading 1 Accent 4" w:semiHidden="0" w:uiPriority="63" w:unhideWhenUsed="0"/>
-    <w:lsdException w:name="Medium Shading 2 Accent 4" w:semiHidden="0" w:uiPriority="64" w:unhideWhenUsed="0"/>
-    <w:lsdException w:name="Medium List 1 Accent 4" w:semiHidden="0" w:uiPriority="65" w:unhideWhenUsed="0"/>
-    <w:lsdException w:name="Medium List 2 Accent 4" w:semiHidden="0" w:uiPriority="66" w:unhideWhenUsed="0"/>
-    <w:lsdException w:name="Medium Grid 1 Accent 4" w:semiHidden="0" w:uiPriority="67" w:unhideWhenUsed="0"/>
-    <w:lsdException w:name="Medium Grid 2 Accent 4" w:semiHidden="0" w:uiPriority="68" w:unhideWhenUsed="0"/>
-    <w:lsdException w:name="Medium Grid 3 Accent 4" w:semiHidden="0" w:uiPriority="69" w:unhideWhenUsed="0"/>
-    <w:lsdException w:name="Dark List Accent 4" w:semiHidden="0" w:uiPriority="70" w:unhideWhenUsed="0"/>
-    <w:lsdException w:name="Colorful Shading Accent 4" w:semiHidden="0" w:uiPriority="71" w:unhideWhenUsed="0"/>
-    <w:lsdException w:name="Colorful List Accent 4" w:semiHidden="0" w:uiPriority="72" w:unhideWhenUsed="0"/>
-    <w:lsdException w:name="Colorful Grid Accent 4" w:semiHidden="0" w:uiPriority="73" w:unhideWhenUsed="0"/>
-    <w:lsdException w:name="Light Shading Accent 5" w:semiHidden="0" w:uiPriority="60" w:unhideWhenUsed="0"/>
-    <w:lsdException w:name="Light List Accent 5" w:semiHidden="0" w:uiPriority="61" w:unhideWhenUsed="0"/>
-    <w:lsdException w:name="Light Grid Accent 5" w:semiHidden="0" w:uiPriority="62" w:unhideWhenUsed="0"/>
-    <w:lsdException w:name="Medium Shading 1 Accent 5" w:semiHidden="0" w:uiPriority="63" w:unhideWhenUsed="0"/>
-    <w:lsdException w:name="Medium Shading 2 Accent 5" w:semiHidden="0" w:uiPriority="64" w:unhideWhenUsed="0"/>
-    <w:lsdException w:name="Medium List 1 Accent 5" w:semiHidden="0" w:uiPriority="65" w:unhideWhenUsed="0"/>
-    <w:lsdException w:name="Medium List 2 Accent 5" w:semiHidden="0" w:uiPriority="66" w:unhideWhenUsed="0"/>
-    <w:lsdException w:name="Medium Grid 1 Accent 5" w:semiHidden="0" w:uiPriority="67" w:unhideWhenUsed="0"/>
-    <w:lsdException w:name="Medium Grid 2 Accent 5" w:semiHidden="0" w:uiPriority="68" w:unhideWhenUsed="0"/>
-    <w:lsdException w:name="Medium Grid 3 Accent 5" w:semiHidden="0" w:uiPriority="69" w:unhideWhenUsed="0"/>
-    <w:lsdException w:name="Dark List Accent 5" w:semiHidden="0" w:uiPriority="70" w:unhideWhenUsed="0"/>
-    <w:lsdException w:name="Colorful Shading Accent 5" w:semiHidden="0" w:uiPriority="71" w:unhideWhenUsed="0"/>
-    <w:lsdException w:name="Colorful List Accent 5" w:semiHidden="0" w:uiPriority="72" w:unhideWhenUsed="0"/>
-    <w:lsdException w:name="Colorful Grid Accent 5" w:semiHidden="0" w:uiPriority="73" w:unhideWhenUsed="0"/>
-    <w:lsdException w:name="Light Shading Accent 6" w:semiHidden="0" w:uiPriority="60" w:unhideWhenUsed="0"/>
-    <w:lsdException w:name="Light List Accent 6" w:semiHidden="0" w:uiPriority="61" w:unhideWhenUsed="0"/>
-    <w:lsdException w:name="Light Grid Accent 6" w:semiHidden="0" w:uiPriority="62" w:unhideWhenUsed="0"/>
-    <w:lsdException w:name="Medium Shading 1 Accent 6" w:semiHidden="0" w:uiPriority="63" w:unhideWhenUsed="0"/>
-    <w:lsdException w:name="Medium Shading 2 Accent 6" w:semiHidden="0" w:uiPriority="64" w:unhideWhenUsed="0"/>
-    <w:lsdException w:name="Medium List 1 Accent 6" w:semiHidden="0" w:uiPriority="65" w:unhideWhenUsed="0"/>
-    <w:lsdException w:name="Medium List 2 Accent 6" w:semiHidden="0" w:uiPriority="66" w:unhideWhenUsed="0"/>
-    <w:lsdException w:name="Medium Grid 1 Accent 6" w:semiHidden="0" w:uiPriority="67" w:unhideWhenUsed="0"/>
-    <w:lsdException w:name="Medium Grid 2 Accent 6" w:semiHidden="0" w:uiPriority="68" w:unhideWhenUsed="0"/>
-    <w:lsdException w:name="Medium Grid 3 Accent 6" w:semiHidden="0" w:uiPriority="69" w:unhideWhenUsed="0"/>
-    <w:lsdException w:name="Dark List Accent 6" w:semiHidden="0" w:uiPriority="70" w:unhideWhenUsed="0"/>
-    <w:lsdException w:name="Colorful Shading Accent 6" w:semiHidden="0" w:uiPriority="71" w:unhideWhenUsed="0"/>
-    <w:lsdException w:name="Colorful List Accent 6" w:semiHidden="0" w:uiPriority="72" w:unhideWhenUsed="0"/>
-    <w:lsdException w:name="Colorful Grid Accent 6" w:semiHidden="0" w:uiPriority="73" w:unhideWhenUsed="0"/>
-    <w:lsdException w:name="Subtle Emphasis" w:semiHidden="0" w:uiPriority="19" w:unhideWhenUsed="0" w:qFormat="1"/>
-    <w:lsdException w:name="Intense Emphasis" w:semiHidden="0" w:uiPriority="21" w:unhideWhenUsed="0" w:qFormat="1"/>
-    <w:lsdException w:name="Subtle Reference" w:semiHidden="0" w:uiPriority="31" w:unhideWhenUsed="0" w:qFormat="1"/>
-    <w:lsdException w:name="Intense Reference" w:semiHidden="0" w:uiPriority="32" w:unhideWhenUsed="0" w:qFormat="1"/>
-    <w:lsdException w:name="Book Title" w:semiHidden="0" w:uiPriority="33" w:unhideWhenUsed="0" w:qFormat="1"/>
-    <w:lsdException w:name="Bibliography" w:uiPriority="37"/>
-    <w:lsdException w:name="TOC Heading" w:uiPriority="39" w:qFormat="1"/>
+  <w:latentStyles w:defLockedState="0" w:defUIPriority="99" w:defSemiHidden="0" w:defUnhideWhenUsed="0" w:defQFormat="0" w:count="376">
+    <w:lsdException w:name="Normal" w:uiPriority="0" w:qFormat="1"/>
+    <w:lsdException w:name="heading 1" w:uiPriority="9" w:qFormat="1"/>
+    <w:lsdException w:name="heading 2" w:semiHidden="1" w:uiPriority="9" w:unhideWhenUsed="1" w:qFormat="1"/>
+    <w:lsdException w:name="heading 3" w:semiHidden="1" w:uiPriority="9" w:unhideWhenUsed="1" w:qFormat="1"/>
+    <w:lsdException w:name="heading 4" w:semiHidden="1" w:uiPriority="9" w:unhideWhenUsed="1" w:qFormat="1"/>
+    <w:lsdException w:name="heading 5" w:semiHidden="1" w:uiPriority="9" w:unhideWhenUsed="1" w:qFormat="1"/>
+    <w:lsdException w:name="heading 6" w:semiHidden="1" w:uiPriority="9" w:unhideWhenUsed="1" w:qFormat="1"/>
+    <w:lsdException w:name="heading 7" w:semiHidden="1" w:uiPriority="9" w:unhideWhenUsed="1" w:qFormat="1"/>
+    <w:lsdException w:name="heading 8" w:semiHidden="1" w:uiPriority="9" w:unhideWhenUsed="1" w:qFormat="1"/>
+    <w:lsdException w:name="heading 9" w:semiHidden="1" w:uiPriority="9" w:unhideWhenUsed="1" w:qFormat="1"/>
+    <w:lsdException w:name="index 1" w:semiHidden="1" w:unhideWhenUsed="1"/>
+    <w:lsdException w:name="index 2" w:semiHidden="1" w:unhideWhenUsed="1"/>
+    <w:lsdException w:name="index 3" w:semiHidden="1" w:unhideWhenUsed="1"/>
+    <w:lsdException w:name="index 4" w:semiHidden="1" w:unhideWhenUsed="1"/>
+    <w:lsdException w:name="index 5" w:semiHidden="1" w:unhideWhenUsed="1"/>
+    <w:lsdException w:name="index 6" w:semiHidden="1" w:unhideWhenUsed="1"/>
+    <w:lsdException w:name="index 7" w:semiHidden="1" w:unhideWhenUsed="1"/>
+    <w:lsdException w:name="index 8" w:semiHidden="1" w:unhideWhenUsed="1"/>
+    <w:lsdException w:name="index 9" w:semiHidden="1" w:unhideWhenUsed="1"/>
+    <w:lsdException w:name="toc 1" w:semiHidden="1" w:uiPriority="39" w:unhideWhenUsed="1"/>
+    <w:lsdException w:name="toc 2" w:semiHidden="1" w:uiPriority="39" w:unhideWhenUsed="1"/>
+    <w:lsdException w:name="toc 3" w:semiHidden="1" w:uiPriority="39" w:unhideWhenUsed="1"/>
+    <w:lsdException w:name="toc 4" w:semiHidden="1" w:uiPriority="39" w:unhideWhenUsed="1"/>
+    <w:lsdException w:name="toc 5" w:semiHidden="1" w:uiPriority="39" w:unhideWhenUsed="1"/>
+    <w:lsdException w:name="toc 6" w:semiHidden="1" w:uiPriority="39" w:unhideWhenUsed="1"/>
+    <w:lsdException w:name="toc 7" w:semiHidden="1" w:uiPriority="39" w:unhideWhenUsed="1"/>
+    <w:lsdException w:name="toc 8" w:semiHidden="1" w:uiPriority="39" w:unhideWhenUsed="1"/>
+    <w:lsdException w:name="toc 9" w:semiHidden="1" w:uiPriority="39" w:unhideWhenUsed="1"/>
+    <w:lsdException w:name="Normal Indent" w:semiHidden="1" w:unhideWhenUsed="1"/>
+    <w:lsdException w:name="footnote text" w:semiHidden="1" w:unhideWhenUsed="1"/>
+    <w:lsdException w:name="annotation text" w:semiHidden="1" w:unhideWhenUsed="1"/>
+    <w:lsdException w:name="header" w:semiHidden="1" w:unhideWhenUsed="1"/>
+    <w:lsdException w:name="footer" w:semiHidden="1" w:unhideWhenUsed="1"/>
+    <w:lsdException w:name="index heading" w:semiHidden="1" w:unhideWhenUsed="1"/>
+    <w:lsdException w:name="caption" w:semiHidden="1" w:uiPriority="35" w:unhideWhenUsed="1" w:qFormat="1"/>
+    <w:lsdException w:name="table of figures" w:semiHidden="1" w:unhideWhenUsed="1"/>
+    <w:lsdException w:name="envelope address" w:semiHidden="1" w:unhideWhenUsed="1"/>
+    <w:lsdException w:name="envelope return" w:semiHidden="1" w:unhideWhenUsed="1"/>
+    <w:lsdException w:name="footnote reference" w:semiHidden="1" w:unhideWhenUsed="1"/>
+    <w:lsdException w:name="annotation reference" w:semiHidden="1" w:unhideWhenUsed="1"/>
+    <w:lsdException w:name="line number" w:semiHidden="1" w:unhideWhenUsed="1"/>
+    <w:lsdException w:name="page number" w:semiHidden="1" w:unhideWhenUsed="1"/>
+    <w:lsdException w:name="endnote reference" w:semiHidden="1" w:unhideWhenUsed="1"/>
+    <w:lsdException w:name="endnote text" w:semiHidden="1" w:unhideWhenUsed="1"/>
+    <w:lsdException w:name="table of authorities" w:semiHidden="1" w:unhideWhenUsed="1"/>
+    <w:lsdException w:name="macro" w:semiHidden="1" w:unhideWhenUsed="1"/>
+    <w:lsdException w:name="toa heading" w:semiHidden="1" w:unhideWhenUsed="1"/>
+    <w:lsdException w:name="List" w:semiHidden="1" w:unhideWhenUsed="1"/>
+    <w:lsdException w:name="List Bullet" w:semiHidden="1" w:unhideWhenUsed="1"/>
+    <w:lsdException w:name="List Number" w:semiHidden="1" w:unhideWhenUsed="1"/>
+    <w:lsdException w:name="List 2" w:semiHidden="1" w:unhideWhenUsed="1"/>
+    <w:lsdException w:name="List 3" w:semiHidden="1" w:unhideWhenUsed="1"/>
+    <w:lsdException w:name="List 4" w:semiHidden="1" w:unhideWhenUsed="1"/>
+    <w:lsdException w:name="List 5" w:semiHidden="1" w:unhideWhenUsed="1"/>
+    <w:lsdException w:name="List Bullet 2" w:semiHidden="1" w:unhideWhenUsed="1"/>
+    <w:lsdException w:name="List Bullet 3" w:semiHidden="1" w:unhideWhenUsed="1"/>
+    <w:lsdException w:name="List Bullet 4" w:semiHidden="1" w:unhideWhenUsed="1"/>
+    <w:lsdException w:name="List Bullet 5" w:semiHidden="1" w:unhideWhenUsed="1"/>
+    <w:lsdException w:name="List Number 2" w:semiHidden="1" w:unhideWhenUsed="1"/>
+    <w:lsdException w:name="List Number 3" w:semiHidden="1" w:unhideWhenUsed="1"/>
+    <w:lsdException w:name="List Number 4" w:semiHidden="1" w:unhideWhenUsed="1"/>
+    <w:lsdException w:name="List Number 5" w:semiHidden="1" w:unhideWhenUsed="1"/>
+    <w:lsdException w:name="Title" w:uiPriority="10" w:qFormat="1"/>
+    <w:lsdException w:name="Closing" w:semiHidden="1" w:unhideWhenUsed="1"/>
+    <w:lsdException w:name="Signature" w:semiHidden="1" w:unhideWhenUsed="1"/>
+    <w:lsdException w:name="Default Paragraph Font" w:semiHidden="1" w:uiPriority="1" w:unhideWhenUsed="1"/>
+    <w:lsdException w:name="Body Text" w:semiHidden="1" w:unhideWhenUsed="1"/>
+    <w:lsdException w:name="Body Text Indent" w:semiHidden="1" w:unhideWhenUsed="1"/>
+    <w:lsdException w:name="List Continue" w:semiHidden="1" w:unhideWhenUsed="1"/>
+    <w:lsdException w:name="List Continue 2" w:semiHidden="1" w:unhideWhenUsed="1"/>
+    <w:lsdException w:name="List Continue 3" w:semiHidden="1" w:unhideWhenUsed="1"/>
+    <w:lsdException w:name="List Continue 4" w:semiHidden="1" w:unhideWhenUsed="1"/>
+    <w:lsdException w:name="List Continue 5" w:semiHidden="1" w:unhideWhenUsed="1"/>
+    <w:lsdException w:name="Message Header" w:semiHidden="1" w:unhideWhenUsed="1"/>
+    <w:lsdException w:name="Subtitle" w:uiPriority="11" w:qFormat="1"/>
+    <w:lsdException w:name="Salutation" w:semiHidden="1" w:unhideWhenUsed="1"/>
+    <w:lsdException w:name="Date" w:semiHidden="1" w:unhideWhenUsed="1"/>
+    <w:lsdException w:name="Body Text First Indent" w:semiHidden="1" w:unhideWhenUsed="1"/>
+    <w:lsdException w:name="Body Text First Indent 2" w:semiHidden="1" w:unhideWhenUsed="1"/>
+    <w:lsdException w:name="Note Heading" w:semiHidden="1" w:unhideWhenUsed="1"/>
+    <w:lsdException w:name="Body Text 2" w:semiHidden="1" w:unhideWhenUsed="1"/>
+    <w:lsdException w:name="Body Text 3" w:semiHidden="1" w:unhideWhenUsed="1"/>
+    <w:lsdException w:name="Body Text Indent 2" w:semiHidden="1" w:unhideWhenUsed="1"/>
+    <w:lsdException w:name="Body Text Indent 3" w:semiHidden="1" w:unhideWhenUsed="1"/>
+    <w:lsdException w:name="Block Text" w:semiHidden="1" w:unhideWhenUsed="1"/>
+    <w:lsdException w:name="Hyperlink" w:semiHidden="1" w:unhideWhenUsed="1"/>
+    <w:lsdException w:name="FollowedHyperlink" w:semiHidden="1" w:unhideWhenUsed="1"/>
+    <w:lsdException w:name="Strong" w:uiPriority="22" w:qFormat="1"/>
+    <w:lsdException w:name="Emphasis" w:uiPriority="20" w:qFormat="1"/>
+    <w:lsdException w:name="Document Map" w:semiHidden="1" w:unhideWhenUsed="1"/>
+    <w:lsdException w:name="Plain Text" w:semiHidden="1" w:unhideWhenUsed="1"/>
+    <w:lsdException w:name="E-mail Signature" w:semiHidden="1" w:unhideWhenUsed="1"/>
+    <w:lsdException w:name="HTML Top of Form" w:semiHidden="1" w:unhideWhenUsed="1"/>
+    <w:lsdException w:name="HTML Bottom of Form" w:semiHidden="1" w:unhideWhenUsed="1"/>
+    <w:lsdException w:name="Normal (Web)" w:semiHidden="1" w:unhideWhenUsed="1"/>
+    <w:lsdException w:name="HTML Acronym" w:semiHidden="1" w:unhideWhenUsed="1"/>
+    <w:lsdException w:name="HTML Address" w:semiHidden="1" w:unhideWhenUsed="1"/>
+    <w:lsdException w:name="HTML Cite" w:semiHidden="1" w:unhideWhenUsed="1"/>
+    <w:lsdException w:name="HTML Code" w:semiHidden="1" w:unhideWhenUsed="1"/>
+    <w:lsdException w:name="HTML Definition" w:semiHidden="1" w:unhideWhenUsed="1"/>
+    <w:lsdException w:name="HTML Keyboard" w:semiHidden="1" w:unhideWhenUsed="1"/>
+    <w:lsdException w:name="HTML Preformatted" w:semiHidden="1" w:unhideWhenUsed="1"/>
+    <w:lsdException w:name="HTML Sample" w:semiHidden="1" w:unhideWhenUsed="1"/>
+    <w:lsdException w:name="HTML Typewriter" w:semiHidden="1" w:unhideWhenUsed="1"/>
+    <w:lsdException w:name="HTML Variable" w:semiHidden="1" w:unhideWhenUsed="1"/>
+    <w:lsdException w:name="Normal Table" w:semiHidden="1" w:unhideWhenUsed="1"/>
+    <w:lsdException w:name="annotation subject" w:semiHidden="1" w:unhideWhenUsed="1"/>
+    <w:lsdException w:name="No List" w:semiHidden="1" w:unhideWhenUsed="1"/>
+    <w:lsdException w:name="Outline List 1" w:semiHidden="1" w:unhideWhenUsed="1"/>
+    <w:lsdException w:name="Outline List 2" w:semiHidden="1" w:unhideWhenUsed="1"/>
+    <w:lsdException w:name="Outline List 3" w:semiHidden="1" w:unhideWhenUsed="1"/>
+    <w:lsdException w:name="Table Simple 1" w:semiHidden="1" w:unhideWhenUsed="1"/>
+    <w:lsdException w:name="Table Simple 2" w:semiHidden="1" w:unhideWhenUsed="1"/>
+    <w:lsdException w:name="Table Simple 3" w:semiHidden="1" w:unhideWhenUsed="1"/>
+    <w:lsdException w:name="Table Classic 1" w:semiHidden="1" w:unhideWhenUsed="1"/>
+    <w:lsdException w:name="Table Classic 2" w:semiHidden="1" w:unhideWhenUsed="1"/>
+    <w:lsdException w:name="Table Classic 3" w:semiHidden="1" w:unhideWhenUsed="1"/>
+    <w:lsdException w:name="Table Classic 4" w:semiHidden="1" w:unhideWhenUsed="1"/>
+    <w:lsdException w:name="Table Colorful 1" w:semiHidden="1" w:unhideWhenUsed="1"/>
+    <w:lsdException w:name="Table Colorful 2" w:semiHidden="1" w:unhideWhenUsed="1"/>
+    <w:lsdException w:name="Table Colorful 3" w:semiHidden="1" w:unhideWhenUsed="1"/>
+    <w:lsdException w:name="Table Columns 1" w:semiHidden="1" w:unhideWhenUsed="1"/>
+    <w:lsdException w:name="Table Columns 2" w:semiHidden="1" w:unhideWhenUsed="1"/>
+    <w:lsdException w:name="Table Columns 3" w:semiHidden="1" w:unhideWhenUsed="1"/>
+    <w:lsdException w:name="Table Columns 4" w:semiHidden="1" w:unhideWhenUsed="1"/>
+    <w:lsdException w:name="Table Columns 5" w:semiHidden="1" w:unhideWhenUsed="1"/>
+    <w:lsdException w:name="Table Grid 1" w:semiHidden="1" w:unhideWhenUsed="1"/>
+    <w:lsdException w:name="Table Grid 2" w:semiHidden="1" w:unhideWhenUsed="1"/>
+    <w:lsdException w:name="Table Grid 3" w:semiHidden="1" w:unhideWhenUsed="1"/>
+    <w:lsdException w:name="Table Grid 4" w:semiHidden="1" w:unhideWhenUsed="1"/>
+    <w:lsdException w:name="Table Grid 5" w:semiHidden="1" w:unhideWhenUsed="1"/>
+    <w:lsdException w:name="Table Grid 6" w:semiHidden="1" w:unhideWhenUsed="1"/>
+    <w:lsdException w:name="Table Grid 7" w:semiHidden="1" w:unhideWhenUsed="1"/>
+    <w:lsdException w:name="Table Grid 8" w:semiHidden="1" w:unhideWhenUsed="1"/>
+    <w:lsdException w:name="Table List 1" w:semiHidden="1" w:unhideWhenUsed="1"/>
+    <w:lsdException w:name="Table List 2" w:semiHidden="1" w:unhideWhenUsed="1"/>
+    <w:lsdException w:name="Table List 3" w:semiHidden="1" w:unhideWhenUsed="1"/>
+    <w:lsdException w:name="Table List 4" w:semiHidden="1" w:unhideWhenUsed="1"/>
+    <w:lsdException w:name="Table List 5" w:semiHidden="1" w:unhideWhenUsed="1"/>
+    <w:lsdException w:name="Table List 6" w:semiHidden="1" w:unhideWhenUsed="1"/>
+    <w:lsdException w:name="Table List 7" w:semiHidden="1" w:unhideWhenUsed="1"/>
+    <w:lsdException w:name="Table List 8" w:semiHidden="1" w:unhideWhenUsed="1"/>
+    <w:lsdException w:name="Table 3D effects 1" w:semiHidden="1" w:unhideWhenUsed="1"/>
+    <w:lsdException w:name="Table 3D effects 2" w:semiHidden="1" w:unhideWhenUsed="1"/>
+    <w:lsdException w:name="Table 3D effects 3" w:semiHidden="1" w:unhideWhenUsed="1"/>
+    <w:lsdException w:name="Table Contemporary" w:semiHidden="1" w:unhideWhenUsed="1"/>
+    <w:lsdException w:name="Table Elegant" w:semiHidden="1" w:unhideWhenUsed="1"/>
+    <w:lsdException w:name="Table Professional" w:semiHidden="1" w:unhideWhenUsed="1"/>
+    <w:lsdException w:name="Table Subtle 1" w:semiHidden="1" w:unhideWhenUsed="1"/>
+    <w:lsdException w:name="Table Subtle 2" w:semiHidden="1" w:unhideWhenUsed="1"/>
+    <w:lsdException w:name="Table Web 1" w:semiHidden="1" w:unhideWhenUsed="1"/>
+    <w:lsdException w:name="Table Web 2" w:semiHidden="1" w:unhideWhenUsed="1"/>
+    <w:lsdException w:name="Table Web 3" w:semiHidden="1" w:unhideWhenUsed="1"/>
+    <w:lsdException w:name="Balloon Text" w:semiHidden="1" w:unhideWhenUsed="1"/>
+    <w:lsdException w:name="Table Grid" w:uiPriority="59"/>
+    <w:lsdException w:name="Table Theme" w:semiHidden="1" w:unhideWhenUsed="1"/>
+    <w:lsdException w:name="Placeholder Text" w:semiHidden="1"/>
+    <w:lsdException w:name="No Spacing" w:uiPriority="1" w:qFormat="1"/>
+    <w:lsdException w:name="Light Shading" w:uiPriority="60"/>
+    <w:lsdException w:name="Light List" w:uiPriority="61"/>
+    <w:lsdException w:name="Light Grid" w:uiPriority="62"/>
+    <w:lsdException w:name="Medium Shading 1" w:uiPriority="63"/>
+    <w:lsdException w:name="Medium Shading 2" w:uiPriority="64"/>
+    <w:lsdException w:name="Medium List 1" w:uiPriority="65"/>
+    <w:lsdException w:name="Medium List 2" w:uiPriority="66"/>
+    <w:lsdException w:name="Medium Grid 1" w:uiPriority="67"/>
+    <w:lsdException w:name="Medium Grid 2" w:uiPriority="68"/>
+    <w:lsdException w:name="Medium Grid 3" w:uiPriority="69"/>
+    <w:lsdException w:name="Dark List" w:uiPriority="70"/>
+    <w:lsdException w:name="Colorful Shading" w:uiPriority="71"/>
+    <w:lsdException w:name="Colorful List" w:uiPriority="72"/>
+    <w:lsdException w:name="Colorful Grid" w:uiPriority="73"/>
+    <w:lsdException w:name="Light Shading Accent 1" w:uiPriority="60"/>
+    <w:lsdException w:name="Light List Accent 1" w:uiPriority="61"/>
+    <w:lsdException w:name="Light Grid Accent 1" w:uiPriority="62"/>
+    <w:lsdException w:name="Medium Shading 1 Accent 1" w:uiPriority="63"/>
+    <w:lsdException w:name="Medium Shading 2 Accent 1" w:uiPriority="64"/>
+    <w:lsdException w:name="Medium List 1 Accent 1" w:uiPriority="65"/>
+    <w:lsdException w:name="Revision" w:semiHidden="1"/>
+    <w:lsdException w:name="List Paragraph" w:uiPriority="34" w:qFormat="1"/>
+    <w:lsdException w:name="Quote" w:uiPriority="29" w:qFormat="1"/>
+    <w:lsdException w:name="Intense Quote" w:uiPriority="30" w:qFormat="1"/>
+    <w:lsdException w:name="Medium List 2 Accent 1" w:uiPriority="66"/>
+    <w:lsdException w:name="Medium Grid 1 Accent 1" w:uiPriority="67"/>
+    <w:lsdException w:name="Medium Grid 2 Accent 1" w:uiPriority="68"/>
+    <w:lsdException w:name="Medium Grid 3 Accent 1" w:uiPriority="69"/>
+    <w:lsdException w:name="Dark List Accent 1" w:uiPriority="70"/>
+    <w:lsdException w:name="Colorful Shading Accent 1" w:uiPriority="71"/>
+    <w:lsdException w:name="Colorful List Accent 1" w:uiPriority="72"/>
+    <w:lsdException w:name="Colorful Grid Accent 1" w:uiPriority="73"/>
+    <w:lsdException w:name="Light Shading Accent 2" w:uiPriority="60"/>
+    <w:lsdException w:name="Light List Accent 2" w:uiPriority="61"/>
+    <w:lsdException w:name="Light Grid Accent 2" w:uiPriority="62"/>
+    <w:lsdException w:name="Medium Shading 1 Accent 2" w:uiPriority="63"/>
+    <w:lsdException w:name="Medium Shading 2 Accent 2" w:uiPriority="64"/>
+    <w:lsdException w:name="Medium List 1 Accent 2" w:uiPriority="65"/>
+    <w:lsdException w:name="Medium List 2 Accent 2" w:uiPriority="66"/>
+    <w:lsdException w:name="Medium Grid 1 Accent 2" w:uiPriority="67"/>
+    <w:lsdException w:name="Medium Grid 2 Accent 2" w:uiPriority="68"/>
+    <w:lsdException w:name="Medium Grid 3 Accent 2" w:uiPriority="69"/>
+    <w:lsdException w:name="Dark List Accent 2" w:uiPriority="70"/>
+    <w:lsdException w:name="Colorful Shading Accent 2" w:uiPriority="71"/>
+    <w:lsdException w:name="Colorful List Accent 2" w:uiPriority="72"/>
+    <w:lsdException w:name="Colorful Grid Accent 2" w:uiPriority="73"/>
+    <w:lsdException w:name="Light Shading Accent 3" w:uiPriority="60"/>
+    <w:lsdException w:name="Light List Accent 3" w:uiPriority="61"/>
+    <w:lsdException w:name="Light Grid Accent 3" w:uiPriority="62"/>
+    <w:lsdException w:name="Medium Shading 1 Accent 3" w:uiPriority="63"/>
+    <w:lsdException w:name="Medium Shading 2 Accent 3" w:uiPriority="64"/>
+    <w:lsdException w:name="Medium List 1 Accent 3" w:uiPriority="65"/>
+    <w:lsdException w:name="Medium List 2 Accent 3" w:uiPriority="66"/>
+    <w:lsdException w:name="Medium Grid 1 Accent 3" w:uiPriority="67"/>
+    <w:lsdException w:name="Medium Grid 2 Accent 3" w:uiPriority="68"/>
+    <w:lsdException w:name="Medium Grid 3 Accent 3" w:uiPriority="69"/>
+    <w:lsdException w:name="Dark List Accent 3" w:uiPriority="70"/>
+    <w:lsdException w:name="Colorful Shading Accent 3" w:uiPriority="71"/>
+    <w:lsdException w:name="Colorful List Accent 3" w:uiPriority="72"/>
+    <w:lsdException w:name="Colorful Grid Accent 3" w:uiPriority="73"/>
+    <w:lsdException w:name="Light Shading Accent 4" w:uiPriority="60"/>
+    <w:lsdException w:name="Light List Accent 4" w:uiPriority="61"/>
+    <w:lsdException w:name="Light Grid Accent 4" w:uiPriority="62"/>
+    <w:lsdException w:name="Medium Shading 1 Accent 4" w:uiPriority="63"/>
+    <w:lsdException w:name="Medium Shading 2 Accent 4" w:uiPriority="64"/>
+    <w:lsdException w:name="Medium List 1 Accent 4" w:uiPriority="65"/>
+    <w:lsdException w:name="Medium List 2 Accent 4" w:uiPriority="66"/>
+    <w:lsdException w:name="Medium Grid 1 Accent 4" w:uiPriority="67"/>
+    <w:lsdException w:name="Medium Grid 2 Accent 4" w:uiPriority="68"/>
+    <w:lsdException w:name="Medium Grid 3 Accent 4" w:uiPriority="69"/>
+    <w:lsdException w:name="Dark List Accent 4" w:uiPriority="70"/>
+    <w:lsdException w:name="Colorful Shading Accent 4" w:uiPriority="71"/>
+    <w:lsdException w:name="Colorful List Accent 4" w:uiPriority="72"/>
+    <w:lsdException w:name="Colorful Grid Accent 4" w:uiPriority="73"/>
+    <w:lsdException w:name="Light Shading Accent 5" w:uiPriority="60"/>
+    <w:lsdException w:name="Light List Accent 5" w:uiPriority="61"/>
+    <w:lsdException w:name="Light Grid Accent 5" w:uiPriority="62"/>
+    <w:lsdException w:name="Medium Shading 1 Accent 5" w:uiPriority="63"/>
+    <w:lsdException w:name="Medium Shading 2 Accent 5" w:uiPriority="64"/>
+    <w:lsdException w:name="Medium List 1 Accent 5" w:uiPriority="65"/>
+    <w:lsdException w:name="Medium List 2 Accent 5" w:uiPriority="66"/>
+    <w:lsdException w:name="Medium Grid 1 Accent 5" w:uiPriority="67"/>
+    <w:lsdException w:name="Medium Grid 2 Accent 5" w:uiPriority="68"/>
+    <w:lsdException w:name="Medium Grid 3 Accent 5" w:uiPriority="69"/>
+    <w:lsdException w:name="Dark List Accent 5" w:uiPriority="70"/>
+    <w:lsdException w:name="Colorful Shading Accent 5" w:uiPriority="71"/>
+    <w:lsdException w:name="Colorful List Accent 5" w:uiPriority="72"/>
+    <w:lsdException w:name="Colorful Grid Accent 5" w:uiPriority="73"/>
+    <w:lsdException w:name="Light Shading Accent 6" w:uiPriority="60"/>
+    <w:lsdException w:name="Light List Accent 6" w:uiPriority="61"/>
+    <w:lsdException w:name="Light Grid Accent 6" w:uiPriority="62"/>
+    <w:lsdException w:name="Medium Shading 1 Accent 6" w:uiPriority="63"/>
+    <w:lsdException w:name="Medium Shading 2 Accent 6" w:uiPriority="64"/>
+    <w:lsdException w:name="Medium List 1 Accent 6" w:uiPriority="65"/>
+    <w:lsdException w:name="Medium List 2 Accent 6" w:uiPriority="66"/>
+    <w:lsdException w:name="Medium Grid 1 Accent 6" w:uiPriority="67"/>
+    <w:lsdException w:name="Medium Grid 2 Accent 6" w:uiPriority="68"/>
+    <w:lsdException w:name="Medium Grid 3 Accent 6" w:uiPriority="69"/>
+    <w:lsdException w:name="Dark List Accent 6" w:uiPriority="70"/>
+    <w:lsdException w:name="Colorful Shading Accent 6" w:uiPriority="71"/>
+    <w:lsdException w:name="Colorful List Accent 6" w:uiPriority="72"/>
+    <w:lsdException w:name="Colorful Grid Accent 6" w:uiPriority="73"/>
+    <w:lsdException w:name="Subtle Emphasis" w:uiPriority="19" w:qFormat="1"/>
+    <w:lsdException w:name="Intense Emphasis" w:uiPriority="21" w:qFormat="1"/>
+    <w:lsdException w:name="Subtle Reference" w:uiPriority="31" w:qFormat="1"/>
+    <w:lsdException w:name="Intense Reference" w:uiPriority="32" w:qFormat="1"/>
+    <w:lsdException w:name="Book Title" w:uiPriority="33" w:qFormat="1"/>
+    <w:lsdException w:name="Bibliography" w:semiHidden="1" w:uiPriority="37" w:unhideWhenUsed="1"/>
+    <w:lsdException w:name="TOC Heading" w:semiHidden="1" w:uiPriority="39" w:unhideWhenUsed="1" w:qFormat="1"/>
+    <w:lsdException w:name="Grid Table 4" w:uiPriority="49"/>
+    <w:lsdException w:name="Grid Table 5 Dark" w:uiPriority="50"/>
+    <w:lsdException w:name="Grid Table 6 Colorful" w:uiPriority="51"/>
+    <w:lsdException w:name="Grid Table 7 Colorful" w:uiPriority="52"/>
+    <w:lsdException w:name="Grid Table 1 Light Accent 1" w:uiPriority="46"/>
+    <w:lsdException w:name="Grid Table 2 Accent 1" w:uiPriority="47"/>
+    <w:lsdException w:name="Grid Table 3 Accent 1" w:uiPriority="48"/>
+    <w:lsdException w:name="Grid Table 4 Accent 1" w:uiPriority="49"/>
+    <w:lsdException w:name="Grid Table 5 Dark Accent 1" w:uiPriority="50"/>
+    <w:lsdException w:name="Grid Table 6 Colorful Accent 1" w:uiPriority="51"/>
+    <w:lsdException w:name="Grid Table 7 Colorful Accent 1" w:uiPriority="52"/>
+    <w:lsdException w:name="Grid Table 1 Light Accent 2" w:uiPriority="46"/>
+    <w:lsdException w:name="Grid Table 2 Accent 2" w:uiPriority="47"/>
+    <w:lsdException w:name="Grid Table 3 Accent 2" w:uiPriority="48"/>
+    <w:lsdException w:name="Grid Table 4 Accent 2" w:uiPriority="49"/>
+    <w:lsdException w:name="Grid Table 5 Dark Accent 2" w:uiPriority="50"/>
+    <w:lsdException w:name="Grid Table 6 Colorful Accent 2" w:uiPriority="51"/>
+    <w:lsdException w:name="Grid Table 7 Colorful Accent 2" w:uiPriority="52"/>
+    <w:lsdException w:name="Grid Table 1 Light Accent 3" w:uiPriority="46"/>
+    <w:lsdException w:name="Grid Table 2 Accent 3" w:uiPriority="47"/>
+    <w:lsdException w:name="Grid Table 3 Accent 3" w:uiPriority="48"/>
+    <w:lsdException w:name="Grid Table 4 Accent 3" w:uiPriority="49"/>
+    <w:lsdException w:name="Grid Table 5 Dark Accent 3" w:uiPriority="50"/>
+    <w:lsdException w:name="Grid Table 6 Colorful Accent 3" w:uiPriority="51"/>
+    <w:lsdException w:name="Grid Table 7 Colorful Accent 3" w:uiPriority="52"/>
+    <w:lsdException w:name="Grid Table 1 Light Accent 4" w:uiPriority="46"/>
+    <w:lsdException w:name="Grid Table 2 Accent 4" w:uiPriority="47"/>
+    <w:lsdException w:name="Grid Table 3 Accent 4" w:uiPriority="48"/>
+    <w:lsdException w:name="Grid Table 4 Accent 4" w:uiPriority="49"/>
+    <w:lsdException w:name="Grid Table 5 Dark Accent 4" w:uiPriority="50"/>
+    <w:lsdException w:name="Grid Table 6 Colorful Accent 4" w:uiPriority="51"/>
+    <w:lsdException w:name="Grid Table 7 Colorful Accent 4" w:uiPriority="52"/>
+    <w:lsdException w:name="Grid Table 1 Light Accent 5" w:uiPriority="46"/>
+    <w:lsdException w:name="Grid Table 2 Accent 5" w:uiPriority="47"/>
+    <w:lsdException w:name="Grid Table 3 Accent 5" w:uiPriority="48"/>
+    <w:lsdException w:name="Grid Table 4 Accent 5" w:uiPriority="49"/>
+    <w:lsdException w:name="Grid Table 5 Dark Accent 5" w:uiPriority="50"/>
+    <w:lsdException w:name="Grid Table 6 Colorful Accent 5" w:uiPriority="51"/>
+    <w:lsdException w:name="Grid Table 7 Colorful Accent 5" w:uiPriority="52"/>
+    <w:lsdException w:name="Grid Table 1 Light Accent 6" w:uiPriority="46"/>
+    <w:lsdException w:name="Grid Table 2 Accent 6" w:uiPriority="47"/>
+    <w:lsdException w:name="Grid Table 3 Accent 6" w:uiPriority="48"/>
+    <w:lsdException w:name="Grid Table 4 Accent 6" w:uiPriority="49"/>
+    <w:lsdException w:name="Grid Table 5 Dark Accent 6" w:uiPriority="50"/>
+    <w:lsdException w:name="Grid Table 6 Colorful Accent 6" w:uiPriority="51"/>
+    <w:lsdException w:name="Grid Table 7 Colorful Accent 6" w:uiPriority="52"/>
+    <w:lsdException w:name="List Table 1 Light" w:uiPriority="46"/>
+    <w:lsdException w:name="List Table 2" w:uiPriority="47"/>
+    <w:lsdException w:name="List Table 3" w:uiPriority="48"/>
+    <w:lsdException w:name="List Table 4" w:uiPriority="49"/>
+    <w:lsdException w:name="List Table 5 Dark" w:uiPriority="50"/>
+    <w:lsdException w:name="List Table 6 Colorful" w:uiPriority="51"/>
+    <w:lsdException w:name="List Table 7 Colorful" w:uiPriority="52"/>
+    <w:lsdException w:name="List Table 1 Light Accent 1" w:uiPriority="46"/>
+    <w:lsdException w:name="List Table 2 Accent 1" w:uiPriority="47"/>
+    <w:lsdException w:name="List Table 3 Accent 1" w:uiPriority="48"/>
+    <w:lsdException w:name="List Table 4 Accent 1" w:uiPriority="49"/>
+    <w:lsdException w:name="List Table 5 Dark Accent 1" w:uiPriority="50"/>
+    <w:lsdException w:name="List Table 6 Colorful Accent 1" w:uiPriority="51"/>
+    <w:lsdException w:name="List Table 7 Colorful Accent 1" w:uiPriority="52"/>
+    <w:lsdException w:name="List Table 1 Light Accent 2" w:uiPriority="46"/>
+    <w:lsdException w:name="List Table 2 Accent 2" w:uiPriority="47"/>
+    <w:lsdException w:name="List Table 3 Accent 2" w:uiPriority="48"/>
+    <w:lsdException w:name="List Table 4 Accent 2" w:uiPriority="49"/>
+    <w:lsdException w:name="List Table 5 Dark Accent 2" w:uiPriority="50"/>
+    <w:lsdException w:name="List Table 6 Colorful Accent 2" w:uiPriority="51"/>
+    <w:lsdException w:name="List Table 7 Colorful Accent 2" w:uiPriority="52"/>
+    <w:lsdException w:name="List Table 1 Light Accent 3" w:uiPriority="46"/>
+    <w:lsdException w:name="List Table 2 Accent 3" w:uiPriority="47"/>
+    <w:lsdException w:name="List Table 3 Accent 3" w:uiPriority="48"/>
+    <w:lsdException w:name="List Table 4 Accent 3" w:uiPriority="49"/>
+    <w:lsdException w:name="List Table 5 Dark Accent 3" w:uiPriority="50"/>
+    <w:lsdException w:name="List Table 6 Colorful Accent 3" w:uiPriority="51"/>
+    <w:lsdException w:name="List Table 7 Colorful Accent 3" w:uiPriority="52"/>
+    <w:lsdException w:name="List Table 1 Light Accent 4" w:uiPriority="46"/>
+    <w:lsdException w:name="List Table 2 Accent 4" w:uiPriority="47"/>
+    <w:lsdException w:name="List Table 3 Accent 4" w:uiPriority="48"/>
+    <w:lsdException w:name="List Table 4 Accent 4" w:uiPriority="49"/>
+    <w:lsdException w:name="List Table 5 Dark Accent 4" w:uiPriority="50"/>
+    <w:lsdException w:name="List Table 6 Colorful Accent 4" w:uiPriority="51"/>
+    <w:lsdException w:name="List Table 7 Colorful Accent 4" w:uiPriority="52"/>
+    <w:lsdException w:name="List Table 1 Light Accent 5" w:uiPriority="46"/>
+    <w:lsdException w:name="List Table 2 Accent 5" w:uiPriority="47"/>
+    <w:lsdException w:name="List Table 3 Accent 5" w:uiPriority="48"/>
+    <w:lsdException w:name="List Table 4 Accent 5" w:uiPriority="49"/>
+    <w:lsdException w:name="List Table 5 Dark Accent 5" w:uiPriority="50"/>
+    <w:lsdException w:name="List Table 6 Colorful Accent 5" w:uiPriority="51"/>
+    <w:lsdException w:name="List Table 7 Colorful Accent 5" w:uiPriority="52"/>
+    <w:lsdException w:name="List Table 1 Light Accent 6" w:uiPriority="46"/>
+    <w:lsdException w:name="List Table 2 Accent 6" w:uiPriority="47"/>
+    <w:lsdException w:name="List Table 3 Accent 6" w:uiPriority="48"/>
+    <w:lsdException w:name="List Table 4 Accent 6" w:uiPriority="49"/>
+    <w:lsdException w:name="List Table 5 Dark Accent 6" w:uiPriority="50"/>
+    <w:lsdException w:name="List Table 6 Colorful Accent 6" w:uiPriority="51"/>
+    <w:lsdException w:name="List Table 7 Colorful Accent 6" w:uiPriority="52"/>
+    <w:lsdException w:name="Mention" w:semiHidden="1" w:unhideWhenUsed="1"/>
+    <w:lsdException w:name="Smart Hyperlink" w:semiHidden="1" w:unhideWhenUsed="1"/>
+    <w:lsdException w:name="Hashtag" w:semiHidden="1" w:unhideWhenUsed="1"/>
+    <w:lsdException w:name="Unresolved Mention" w:semiHidden="1" w:unhideWhenUsed="1"/>
+    <w:lsdException w:name="Smart Link" w:semiHidden="1" w:unhideWhenUsed="1"/>
   </w:latentStyles>
   <w:style w:type="paragraph" w:default="1" w:styleId="Normal">
     <w:name w:val="Normal"/>
@@ -2608,18 +3308,11 @@
     </w:pPr>
     <w:tblPr>
       <w:jc w:val="center"/>
-      <w:tblInd w:w="0" w:type="dxa"/>
       <w:tblBorders>
         <w:top w:val="single" w:sz="8" w:space="0" w:color="auto"/>
         <w:bottom w:val="single" w:sz="8" w:space="0" w:color="auto"/>
         <w:insideH w:val="single" w:sz="8" w:space="0" w:color="auto"/>
       </w:tblBorders>
-      <w:tblCellMar>
-        <w:top w:w="0" w:type="dxa"/>
-        <w:left w:w="108" w:type="dxa"/>
-        <w:bottom w:w="0" w:type="dxa"/>
-        <w:right w:w="108" w:type="dxa"/>
-      </w:tblCellMar>
     </w:tblPr>
     <w:trPr>
       <w:jc w:val="center"/>
@@ -2651,19 +3344,12 @@
     <w:tblPr>
       <w:tblStyleRowBandSize w:val="1"/>
       <w:tblStyleColBandSize w:val="1"/>
-      <w:tblInd w:w="0" w:type="dxa"/>
       <w:tblBorders>
         <w:top w:val="single" w:sz="8" w:space="0" w:color="C0504D" w:themeColor="accent2"/>
         <w:left w:val="single" w:sz="8" w:space="0" w:color="C0504D" w:themeColor="accent2"/>
         <w:bottom w:val="single" w:sz="8" w:space="0" w:color="C0504D" w:themeColor="accent2"/>
         <w:right w:val="single" w:sz="8" w:space="0" w:color="C0504D" w:themeColor="accent2"/>
       </w:tblBorders>
-      <w:tblCellMar>
-        <w:top w:w="0" w:type="dxa"/>
-        <w:left w:w="108" w:type="dxa"/>
-        <w:bottom w:w="0" w:type="dxa"/>
-        <w:right w:w="108" w:type="dxa"/>
-      </w:tblCellMar>
     </w:tblPr>
     <w:tblStylePr w:type="firstRow">
       <w:pPr>
@@ -2774,8 +3460,8 @@
       <w:bCs/>
     </w:rPr>
   </w:style>
-  <w:style w:type="paragraph" w:customStyle="1" w:styleId="graphictitle">
-    <w:name w:val="graphic title"/>
+  <w:style w:type="paragraph" w:customStyle="1" w:styleId="ImageCaption">
+    <w:name w:val="Image Caption"/>
     <w:basedOn w:val="Normal"/>
     <w:qFormat/>
     <w:rsid w:val="00AE18EF"/>
@@ -2787,13 +3473,13 @@
       <w:i/>
     </w:rPr>
   </w:style>
-  <w:style w:type="paragraph" w:customStyle="1" w:styleId="tabletitle">
-    <w:name w:val="table title"/>
-    <w:basedOn w:val="graphictitle"/>
+  <w:style w:type="paragraph" w:customStyle="1" w:styleId="TableCaption">
+    <w:name w:val="Table Caption"/>
+    <w:basedOn w:val="ImageCaption"/>
     <w:qFormat/>
     <w:rsid w:val="00AE18EF"/>
   </w:style>
-  <w:style w:type="table" w:styleId="Professionnel">
+  <w:style w:type="table" w:styleId="Tableauprofessionnel">
     <w:name w:val="Table Professional"/>
     <w:basedOn w:val="TableauNormal"/>
     <w:uiPriority w:val="99"/>
@@ -2801,7 +3487,6 @@
     <w:unhideWhenUsed/>
     <w:rsid w:val="00C31EEB"/>
     <w:tblPr>
-      <w:tblInd w:w="0" w:type="dxa"/>
       <w:tblBorders>
         <w:top w:val="single" w:sz="6" w:space="0" w:color="000000"/>
         <w:left w:val="single" w:sz="6" w:space="0" w:color="000000"/>
@@ -2810,12 +3495,6 @@
         <w:insideH w:val="single" w:sz="6" w:space="0" w:color="000000"/>
         <w:insideV w:val="single" w:sz="6" w:space="0" w:color="000000"/>
       </w:tblBorders>
-      <w:tblCellMar>
-        <w:top w:w="0" w:type="dxa"/>
-        <w:left w:w="108" w:type="dxa"/>
-        <w:bottom w:w="0" w:type="dxa"/>
-        <w:right w:w="108" w:type="dxa"/>
-      </w:tblCellMar>
     </w:tblPr>
     <w:tcPr>
       <w:shd w:val="clear" w:color="auto" w:fill="auto"/>
@@ -2893,587 +3572,17 @@
       <w:vertAlign w:val="superscript"/>
     </w:rPr>
   </w:style>
-</w:styles>
-</file>
-
-<file path=word/stylesWithEffects.xml><?xml version="1.0" encoding="utf-8"?>
-<w:styles xmlns:wpc="http://schemas.microsoft.com/office/word/2010/wordprocessingCanvas" xmlns:mo="http://schemas.microsoft.com/office/mac/office/2008/main" xmlns:mc="http://schemas.openxmlformats.org/markup-compatibility/2006" xmlns:mv="urn:schemas-microsoft-com:mac:vml" xmlns:o="urn:schemas-microsoft-com:office:office" xmlns:r="http://schemas.openxmlformats.org/officeDocument/2006/relationships" xmlns:m="http://schemas.openxmlformats.org/officeDocument/2006/math" xmlns:v="urn:schemas-microsoft-com:vml" xmlns:wp14="http://schemas.microsoft.com/office/word/2010/wordprocessingDrawing" xmlns:wp="http://schemas.openxmlformats.org/drawingml/2006/wordprocessingDrawing" xmlns:w10="urn:schemas-microsoft-com:office:word" xmlns:w="http://schemas.openxmlformats.org/wordprocessingml/2006/main" xmlns:w14="http://schemas.microsoft.com/office/word/2010/wordml" xmlns:wpg="http://schemas.microsoft.com/office/word/2010/wordprocessingGroup" xmlns:wpi="http://schemas.microsoft.com/office/word/2010/wordprocessingInk" xmlns:wne="http://schemas.microsoft.com/office/word/2006/wordml" xmlns:wps="http://schemas.microsoft.com/office/word/2010/wordprocessingShape" mc:Ignorable="w14 wp14">
-  <w:docDefaults>
-    <w:rPrDefault>
-      <w:rPr>
-        <w:rFonts w:asciiTheme="minorHAnsi" w:eastAsiaTheme="minorEastAsia" w:hAnsiTheme="minorHAnsi" w:cstheme="minorBidi"/>
-        <w:sz w:val="24"/>
-        <w:szCs w:val="24"/>
-        <w:lang w:val="en-US" w:eastAsia="en-US" w:bidi="ar-SA"/>
-      </w:rPr>
-    </w:rPrDefault>
-    <w:pPrDefault/>
-  </w:docDefaults>
-  <w:latentStyles w:defLockedState="0" w:defUIPriority="99" w:defSemiHidden="1" w:defUnhideWhenUsed="1" w:defQFormat="0" w:count="276">
-    <w:lsdException w:name="Normal" w:semiHidden="0" w:uiPriority="0" w:unhideWhenUsed="0" w:qFormat="1"/>
-    <w:lsdException w:name="heading 1" w:semiHidden="0" w:uiPriority="9" w:unhideWhenUsed="0" w:qFormat="1"/>
-    <w:lsdException w:name="heading 2" w:uiPriority="9" w:qFormat="1"/>
-    <w:lsdException w:name="heading 3" w:uiPriority="9" w:qFormat="1"/>
-    <w:lsdException w:name="heading 4" w:uiPriority="9" w:qFormat="1"/>
-    <w:lsdException w:name="heading 5" w:uiPriority="9" w:qFormat="1"/>
-    <w:lsdException w:name="heading 6" w:uiPriority="9" w:qFormat="1"/>
-    <w:lsdException w:name="heading 7" w:uiPriority="9" w:qFormat="1"/>
-    <w:lsdException w:name="heading 8" w:uiPriority="9" w:qFormat="1"/>
-    <w:lsdException w:name="heading 9" w:uiPriority="9" w:qFormat="1"/>
-    <w:lsdException w:name="toc 1" w:uiPriority="39"/>
-    <w:lsdException w:name="toc 2" w:uiPriority="39"/>
-    <w:lsdException w:name="toc 3" w:uiPriority="39"/>
-    <w:lsdException w:name="toc 4" w:uiPriority="39"/>
-    <w:lsdException w:name="toc 5" w:uiPriority="39"/>
-    <w:lsdException w:name="toc 6" w:uiPriority="39"/>
-    <w:lsdException w:name="toc 7" w:uiPriority="39"/>
-    <w:lsdException w:name="toc 8" w:uiPriority="39"/>
-    <w:lsdException w:name="toc 9" w:uiPriority="39"/>
-    <w:lsdException w:name="caption" w:uiPriority="35" w:qFormat="1"/>
-    <w:lsdException w:name="Title" w:semiHidden="0" w:uiPriority="10" w:unhideWhenUsed="0" w:qFormat="1"/>
-    <w:lsdException w:name="Default Paragraph Font" w:uiPriority="1"/>
-    <w:lsdException w:name="Subtitle" w:semiHidden="0" w:uiPriority="11" w:unhideWhenUsed="0" w:qFormat="1"/>
-    <w:lsdException w:name="Strong" w:semiHidden="0" w:uiPriority="22" w:unhideWhenUsed="0" w:qFormat="1"/>
-    <w:lsdException w:name="Emphasis" w:semiHidden="0" w:uiPriority="20" w:unhideWhenUsed="0" w:qFormat="1"/>
-    <w:lsdException w:name="Table Grid" w:semiHidden="0" w:uiPriority="59" w:unhideWhenUsed="0"/>
-    <w:lsdException w:name="Placeholder Text" w:unhideWhenUsed="0"/>
-    <w:lsdException w:name="No Spacing" w:semiHidden="0" w:uiPriority="1" w:unhideWhenUsed="0" w:qFormat="1"/>
-    <w:lsdException w:name="Light Shading" w:semiHidden="0" w:uiPriority="60" w:unhideWhenUsed="0"/>
-    <w:lsdException w:name="Light List" w:semiHidden="0" w:uiPriority="61" w:unhideWhenUsed="0"/>
-    <w:lsdException w:name="Light Grid" w:semiHidden="0" w:uiPriority="62" w:unhideWhenUsed="0"/>
-    <w:lsdException w:name="Medium Shading 1" w:semiHidden="0" w:uiPriority="63" w:unhideWhenUsed="0"/>
-    <w:lsdException w:name="Medium Shading 2" w:semiHidden="0" w:uiPriority="64" w:unhideWhenUsed="0"/>
-    <w:lsdException w:name="Medium List 1" w:semiHidden="0" w:uiPriority="65" w:unhideWhenUsed="0"/>
-    <w:lsdException w:name="Medium List 2" w:semiHidden="0" w:uiPriority="66" w:unhideWhenUsed="0"/>
-    <w:lsdException w:name="Medium Grid 1" w:semiHidden="0" w:uiPriority="67" w:unhideWhenUsed="0"/>
-    <w:lsdException w:name="Medium Grid 2" w:semiHidden="0" w:uiPriority="68" w:unhideWhenUsed="0"/>
-    <w:lsdException w:name="Medium Grid 3" w:semiHidden="0" w:uiPriority="69" w:unhideWhenUsed="0"/>
-    <w:lsdException w:name="Dark List" w:semiHidden="0" w:uiPriority="70" w:unhideWhenUsed="0"/>
-    <w:lsdException w:name="Colorful Shading" w:semiHidden="0" w:uiPriority="71" w:unhideWhenUsed="0"/>
-    <w:lsdException w:name="Colorful List" w:semiHidden="0" w:uiPriority="72" w:unhideWhenUsed="0"/>
-    <w:lsdException w:name="Colorful Grid" w:semiHidden="0" w:uiPriority="73" w:unhideWhenUsed="0"/>
-    <w:lsdException w:name="Light Shading Accent 1" w:semiHidden="0" w:uiPriority="60" w:unhideWhenUsed="0"/>
-    <w:lsdException w:name="Light List Accent 1" w:semiHidden="0" w:uiPriority="61" w:unhideWhenUsed="0"/>
-    <w:lsdException w:name="Light Grid Accent 1" w:semiHidden="0" w:uiPriority="62" w:unhideWhenUsed="0"/>
-    <w:lsdException w:name="Medium Shading 1 Accent 1" w:semiHidden="0" w:uiPriority="63" w:unhideWhenUsed="0"/>
-    <w:lsdException w:name="Medium Shading 2 Accent 1" w:semiHidden="0" w:uiPriority="64" w:unhideWhenUsed="0"/>
-    <w:lsdException w:name="Medium List 1 Accent 1" w:semiHidden="0" w:uiPriority="65" w:unhideWhenUsed="0"/>
-    <w:lsdException w:name="Revision" w:unhideWhenUsed="0"/>
-    <w:lsdException w:name="List Paragraph" w:semiHidden="0" w:uiPriority="34" w:unhideWhenUsed="0" w:qFormat="1"/>
-    <w:lsdException w:name="Quote" w:semiHidden="0" w:uiPriority="29" w:unhideWhenUsed="0" w:qFormat="1"/>
-    <w:lsdException w:name="Intense Quote" w:semiHidden="0" w:uiPriority="30" w:unhideWhenUsed="0" w:qFormat="1"/>
-    <w:lsdException w:name="Medium List 2 Accent 1" w:semiHidden="0" w:uiPriority="66" w:unhideWhenUsed="0"/>
-    <w:lsdException w:name="Medium Grid 1 Accent 1" w:semiHidden="0" w:uiPriority="67" w:unhideWhenUsed="0"/>
-    <w:lsdException w:name="Medium Grid 2 Accent 1" w:semiHidden="0" w:uiPriority="68" w:unhideWhenUsed="0"/>
-    <w:lsdException w:name="Medium Grid 3 Accent 1" w:semiHidden="0" w:uiPriority="69" w:unhideWhenUsed="0"/>
-    <w:lsdException w:name="Dark List Accent 1" w:semiHidden="0" w:uiPriority="70" w:unhideWhenUsed="0"/>
-    <w:lsdException w:name="Colorful Shading Accent 1" w:semiHidden="0" w:uiPriority="71" w:unhideWhenUsed="0"/>
-    <w:lsdException w:name="Colorful List Accent 1" w:semiHidden="0" w:uiPriority="72" w:unhideWhenUsed="0"/>
-    <w:lsdException w:name="Colorful Grid Accent 1" w:semiHidden="0" w:uiPriority="73" w:unhideWhenUsed="0"/>
-    <w:lsdException w:name="Light Shading Accent 2" w:semiHidden="0" w:uiPriority="60" w:unhideWhenUsed="0"/>
-    <w:lsdException w:name="Light List Accent 2" w:semiHidden="0" w:uiPriority="61" w:unhideWhenUsed="0"/>
-    <w:lsdException w:name="Light Grid Accent 2" w:semiHidden="0" w:uiPriority="62" w:unhideWhenUsed="0"/>
-    <w:lsdException w:name="Medium Shading 1 Accent 2" w:semiHidden="0" w:uiPriority="63" w:unhideWhenUsed="0"/>
-    <w:lsdException w:name="Medium Shading 2 Accent 2" w:semiHidden="0" w:uiPriority="64" w:unhideWhenUsed="0"/>
-    <w:lsdException w:name="Medium List 1 Accent 2" w:semiHidden="0" w:uiPriority="65" w:unhideWhenUsed="0"/>
-    <w:lsdException w:name="Medium List 2 Accent 2" w:semiHidden="0" w:uiPriority="66" w:unhideWhenUsed="0"/>
-    <w:lsdException w:name="Medium Grid 1 Accent 2" w:semiHidden="0" w:uiPriority="67" w:unhideWhenUsed="0"/>
-    <w:lsdException w:name="Medium Grid 2 Accent 2" w:semiHidden="0" w:uiPriority="68" w:unhideWhenUsed="0"/>
-    <w:lsdException w:name="Medium Grid 3 Accent 2" w:semiHidden="0" w:uiPriority="69" w:unhideWhenUsed="0"/>
-    <w:lsdException w:name="Dark List Accent 2" w:semiHidden="0" w:uiPriority="70" w:unhideWhenUsed="0"/>
-    <w:lsdException w:name="Colorful Shading Accent 2" w:semiHidden="0" w:uiPriority="71" w:unhideWhenUsed="0"/>
-    <w:lsdException w:name="Colorful List Accent 2" w:semiHidden="0" w:uiPriority="72" w:unhideWhenUsed="0"/>
-    <w:lsdException w:name="Colorful Grid Accent 2" w:semiHidden="0" w:uiPriority="73" w:unhideWhenUsed="0"/>
-    <w:lsdException w:name="Light Shading Accent 3" w:semiHidden="0" w:uiPriority="60" w:unhideWhenUsed="0"/>
-    <w:lsdException w:name="Light List Accent 3" w:semiHidden="0" w:uiPriority="61" w:unhideWhenUsed="0"/>
-    <w:lsdException w:name="Light Grid Accent 3" w:semiHidden="0" w:uiPriority="62" w:unhideWhenUsed="0"/>
-    <w:lsdException w:name="Medium Shading 1 Accent 3" w:semiHidden="0" w:uiPriority="63" w:unhideWhenUsed="0"/>
-    <w:lsdException w:name="Medium Shading 2 Accent 3" w:semiHidden="0" w:uiPriority="64" w:unhideWhenUsed="0"/>
-    <w:lsdException w:name="Medium List 1 Accent 3" w:semiHidden="0" w:uiPriority="65" w:unhideWhenUsed="0"/>
-    <w:lsdException w:name="Medium List 2 Accent 3" w:semiHidden="0" w:uiPriority="66" w:unhideWhenUsed="0"/>
-    <w:lsdException w:name="Medium Grid 1 Accent 3" w:semiHidden="0" w:uiPriority="67" w:unhideWhenUsed="0"/>
-    <w:lsdException w:name="Medium Grid 2 Accent 3" w:semiHidden="0" w:uiPriority="68" w:unhideWhenUsed="0"/>
-    <w:lsdException w:name="Medium Grid 3 Accent 3" w:semiHidden="0" w:uiPriority="69" w:unhideWhenUsed="0"/>
-    <w:lsdException w:name="Dark List Accent 3" w:semiHidden="0" w:uiPriority="70" w:unhideWhenUsed="0"/>
-    <w:lsdException w:name="Colorful Shading Accent 3" w:semiHidden="0" w:uiPriority="71" w:unhideWhenUsed="0"/>
-    <w:lsdException w:name="Colorful List Accent 3" w:semiHidden="0" w:uiPriority="72" w:unhideWhenUsed="0"/>
-    <w:lsdException w:name="Colorful Grid Accent 3" w:semiHidden="0" w:uiPriority="73" w:unhideWhenUsed="0"/>
-    <w:lsdException w:name="Light Shading Accent 4" w:semiHidden="0" w:uiPriority="60" w:unhideWhenUsed="0"/>
-    <w:lsdException w:name="Light List Accent 4" w:semiHidden="0" w:uiPriority="61" w:unhideWhenUsed="0"/>
-    <w:lsdException w:name="Light Grid Accent 4" w:semiHidden="0" w:uiPriority="62" w:unhideWhenUsed="0"/>
-    <w:lsdException w:name="Medium Shading 1 Accent 4" w:semiHidden="0" w:uiPriority="63" w:unhideWhenUsed="0"/>
-    <w:lsdException w:name="Medium Shading 2 Accent 4" w:semiHidden="0" w:uiPriority="64" w:unhideWhenUsed="0"/>
-    <w:lsdException w:name="Medium List 1 Accent 4" w:semiHidden="0" w:uiPriority="65" w:unhideWhenUsed="0"/>
-    <w:lsdException w:name="Medium List 2 Accent 4" w:semiHidden="0" w:uiPriority="66" w:unhideWhenUsed="0"/>
-    <w:lsdException w:name="Medium Grid 1 Accent 4" w:semiHidden="0" w:uiPriority="67" w:unhideWhenUsed="0"/>
-    <w:lsdException w:name="Medium Grid 2 Accent 4" w:semiHidden="0" w:uiPriority="68" w:unhideWhenUsed="0"/>
-    <w:lsdException w:name="Medium Grid 3 Accent 4" w:semiHidden="0" w:uiPriority="69" w:unhideWhenUsed="0"/>
-    <w:lsdException w:name="Dark List Accent 4" w:semiHidden="0" w:uiPriority="70" w:unhideWhenUsed="0"/>
-    <w:lsdException w:name="Colorful Shading Accent 4" w:semiHidden="0" w:uiPriority="71" w:unhideWhenUsed="0"/>
-    <w:lsdException w:name="Colorful List Accent 4" w:semiHidden="0" w:uiPriority="72" w:unhideWhenUsed="0"/>
-    <w:lsdException w:name="Colorful Grid Accent 4" w:semiHidden="0" w:uiPriority="73" w:unhideWhenUsed="0"/>
-    <w:lsdException w:name="Light Shading Accent 5" w:semiHidden="0" w:uiPriority="60" w:unhideWhenUsed="0"/>
-    <w:lsdException w:name="Light List Accent 5" w:semiHidden="0" w:uiPriority="61" w:unhideWhenUsed="0"/>
-    <w:lsdException w:name="Light Grid Accent 5" w:semiHidden="0" w:uiPriority="62" w:unhideWhenUsed="0"/>
-    <w:lsdException w:name="Medium Shading 1 Accent 5" w:semiHidden="0" w:uiPriority="63" w:unhideWhenUsed="0"/>
-    <w:lsdException w:name="Medium Shading 2 Accent 5" w:semiHidden="0" w:uiPriority="64" w:unhideWhenUsed="0"/>
-    <w:lsdException w:name="Medium List 1 Accent 5" w:semiHidden="0" w:uiPriority="65" w:unhideWhenUsed="0"/>
-    <w:lsdException w:name="Medium List 2 Accent 5" w:semiHidden="0" w:uiPriority="66" w:unhideWhenUsed="0"/>
-    <w:lsdException w:name="Medium Grid 1 Accent 5" w:semiHidden="0" w:uiPriority="67" w:unhideWhenUsed="0"/>
-    <w:lsdException w:name="Medium Grid 2 Accent 5" w:semiHidden="0" w:uiPriority="68" w:unhideWhenUsed="0"/>
-    <w:lsdException w:name="Medium Grid 3 Accent 5" w:semiHidden="0" w:uiPriority="69" w:unhideWhenUsed="0"/>
-    <w:lsdException w:name="Dark List Accent 5" w:semiHidden="0" w:uiPriority="70" w:unhideWhenUsed="0"/>
-    <w:lsdException w:name="Colorful Shading Accent 5" w:semiHidden="0" w:uiPriority="71" w:unhideWhenUsed="0"/>
-    <w:lsdException w:name="Colorful List Accent 5" w:semiHidden="0" w:uiPriority="72" w:unhideWhenUsed="0"/>
-    <w:lsdException w:name="Colorful Grid Accent 5" w:semiHidden="0" w:uiPriority="73" w:unhideWhenUsed="0"/>
-    <w:lsdException w:name="Light Shading Accent 6" w:semiHidden="0" w:uiPriority="60" w:unhideWhenUsed="0"/>
-    <w:lsdException w:name="Light List Accent 6" w:semiHidden="0" w:uiPriority="61" w:unhideWhenUsed="0"/>
-    <w:lsdException w:name="Light Grid Accent 6" w:semiHidden="0" w:uiPriority="62" w:unhideWhenUsed="0"/>
-    <w:lsdException w:name="Medium Shading 1 Accent 6" w:semiHidden="0" w:uiPriority="63" w:unhideWhenUsed="0"/>
-    <w:lsdException w:name="Medium Shading 2 Accent 6" w:semiHidden="0" w:uiPriority="64" w:unhideWhenUsed="0"/>
-    <w:lsdException w:name="Medium List 1 Accent 6" w:semiHidden="0" w:uiPriority="65" w:unhideWhenUsed="0"/>
-    <w:lsdException w:name="Medium List 2 Accent 6" w:semiHidden="0" w:uiPriority="66" w:unhideWhenUsed="0"/>
-    <w:lsdException w:name="Medium Grid 1 Accent 6" w:semiHidden="0" w:uiPriority="67" w:unhideWhenUsed="0"/>
-    <w:lsdException w:name="Medium Grid 2 Accent 6" w:semiHidden="0" w:uiPriority="68" w:unhideWhenUsed="0"/>
-    <w:lsdException w:name="Medium Grid 3 Accent 6" w:semiHidden="0" w:uiPriority="69" w:unhideWhenUsed="0"/>
-    <w:lsdException w:name="Dark List Accent 6" w:semiHidden="0" w:uiPriority="70" w:unhideWhenUsed="0"/>
-    <w:lsdException w:name="Colorful Shading Accent 6" w:semiHidden="0" w:uiPriority="71" w:unhideWhenUsed="0"/>
-    <w:lsdException w:name="Colorful List Accent 6" w:semiHidden="0" w:uiPriority="72" w:unhideWhenUsed="0"/>
-    <w:lsdException w:name="Colorful Grid Accent 6" w:semiHidden="0" w:uiPriority="73" w:unhideWhenUsed="0"/>
-    <w:lsdException w:name="Subtle Emphasis" w:semiHidden="0" w:uiPriority="19" w:unhideWhenUsed="0" w:qFormat="1"/>
-    <w:lsdException w:name="Intense Emphasis" w:semiHidden="0" w:uiPriority="21" w:unhideWhenUsed="0" w:qFormat="1"/>
-    <w:lsdException w:name="Subtle Reference" w:semiHidden="0" w:uiPriority="31" w:unhideWhenUsed="0" w:qFormat="1"/>
-    <w:lsdException w:name="Intense Reference" w:semiHidden="0" w:uiPriority="32" w:unhideWhenUsed="0" w:qFormat="1"/>
-    <w:lsdException w:name="Book Title" w:semiHidden="0" w:uiPriority="33" w:unhideWhenUsed="0" w:qFormat="1"/>
-    <w:lsdException w:name="Bibliography" w:uiPriority="37"/>
-    <w:lsdException w:name="TOC Heading" w:uiPriority="39" w:qFormat="1"/>
-  </w:latentStyles>
-  <w:style w:type="paragraph" w:default="1" w:styleId="Normal">
-    <w:name w:val="Normal"/>
-    <w:qFormat/>
-  </w:style>
-  <w:style w:type="paragraph" w:styleId="Titre1">
-    <w:name w:val="heading 1"/>
-    <w:basedOn w:val="Normal"/>
-    <w:next w:val="Normal"/>
-    <w:link w:val="Titre1Car"/>
-    <w:uiPriority w:val="9"/>
-    <w:qFormat/>
-    <w:rsid w:val="00362E65"/>
-    <w:pPr>
-      <w:keepNext/>
-      <w:keepLines/>
-      <w:numPr>
-        <w:numId w:val="3"/>
-      </w:numPr>
-      <w:pBdr>
-        <w:bottom w:val="single" w:sz="4" w:space="1" w:color="auto"/>
-      </w:pBdr>
-      <w:spacing w:before="480"/>
-      <w:outlineLvl w:val="0"/>
-    </w:pPr>
-    <w:rPr>
-      <w:rFonts w:asciiTheme="majorHAnsi" w:eastAsiaTheme="majorEastAsia" w:hAnsiTheme="majorHAnsi" w:cstheme="majorBidi"/>
-      <w:b/>
-      <w:bCs/>
-      <w:sz w:val="32"/>
-      <w:szCs w:val="32"/>
-    </w:rPr>
-  </w:style>
-  <w:style w:type="paragraph" w:styleId="Titre2">
-    <w:name w:val="heading 2"/>
-    <w:basedOn w:val="Normal"/>
-    <w:next w:val="Normal"/>
-    <w:link w:val="Titre2Car"/>
-    <w:uiPriority w:val="9"/>
-    <w:semiHidden/>
-    <w:unhideWhenUsed/>
-    <w:qFormat/>
-    <w:rsid w:val="00362E65"/>
-    <w:pPr>
-      <w:keepNext/>
-      <w:keepLines/>
-      <w:numPr>
-        <w:ilvl w:val="1"/>
-        <w:numId w:val="3"/>
-      </w:numPr>
-      <w:spacing w:before="200"/>
-      <w:outlineLvl w:val="1"/>
-    </w:pPr>
-    <w:rPr>
-      <w:rFonts w:asciiTheme="majorHAnsi" w:eastAsiaTheme="majorEastAsia" w:hAnsiTheme="majorHAnsi" w:cstheme="majorBidi"/>
-      <w:b/>
-      <w:bCs/>
-      <w:sz w:val="26"/>
-      <w:szCs w:val="26"/>
-    </w:rPr>
-  </w:style>
-  <w:style w:type="paragraph" w:styleId="Titre3">
-    <w:name w:val="heading 3"/>
-    <w:basedOn w:val="Normal"/>
-    <w:next w:val="Normal"/>
-    <w:link w:val="Titre3Car"/>
-    <w:uiPriority w:val="9"/>
-    <w:semiHidden/>
-    <w:unhideWhenUsed/>
-    <w:qFormat/>
-    <w:rsid w:val="00362E65"/>
-    <w:pPr>
-      <w:keepNext/>
-      <w:keepLines/>
-      <w:numPr>
-        <w:ilvl w:val="2"/>
-        <w:numId w:val="3"/>
-      </w:numPr>
-      <w:spacing w:before="200"/>
-      <w:outlineLvl w:val="2"/>
-    </w:pPr>
-    <w:rPr>
-      <w:rFonts w:asciiTheme="majorHAnsi" w:eastAsiaTheme="majorEastAsia" w:hAnsiTheme="majorHAnsi" w:cstheme="majorBidi"/>
-      <w:b/>
-      <w:bCs/>
-    </w:rPr>
-  </w:style>
-  <w:style w:type="character" w:default="1" w:styleId="Policepardfaut">
-    <w:name w:val="Default Paragraph Font"/>
-    <w:uiPriority w:val="1"/>
-    <w:semiHidden/>
-    <w:unhideWhenUsed/>
-  </w:style>
-  <w:style w:type="table" w:default="1" w:styleId="TableauNormal">
-    <w:name w:val="Normal Table"/>
-    <w:uiPriority w:val="99"/>
-    <w:semiHidden/>
-    <w:unhideWhenUsed/>
-    <w:tblPr>
-      <w:tblInd w:w="0" w:type="dxa"/>
-      <w:tblCellMar>
-        <w:top w:w="0" w:type="dxa"/>
-        <w:left w:w="108" w:type="dxa"/>
-        <w:bottom w:w="0" w:type="dxa"/>
-        <w:right w:w="108" w:type="dxa"/>
-      </w:tblCellMar>
-    </w:tblPr>
-  </w:style>
-  <w:style w:type="numbering" w:default="1" w:styleId="Aucuneliste">
-    <w:name w:val="No List"/>
-    <w:uiPriority w:val="99"/>
-    <w:semiHidden/>
-    <w:unhideWhenUsed/>
-  </w:style>
-  <w:style w:type="character" w:customStyle="1" w:styleId="strong">
-    <w:name w:val="strong"/>
-    <w:basedOn w:val="Policepardfaut"/>
-    <w:uiPriority w:val="1"/>
-    <w:qFormat/>
-    <w:rsid w:val="007B3E96"/>
-    <w:rPr>
-      <w:b/>
-    </w:rPr>
-  </w:style>
-  <w:style w:type="paragraph" w:customStyle="1" w:styleId="centered">
-    <w:name w:val="centered"/>
-    <w:basedOn w:val="Normal"/>
-    <w:qFormat/>
-    <w:rsid w:val="001D75AB"/>
-    <w:pPr>
-      <w:jc w:val="center"/>
-    </w:pPr>
-  </w:style>
-  <w:style w:type="table" w:customStyle="1" w:styleId="tabletemplate">
-    <w:name w:val="table_template"/>
-    <w:basedOn w:val="TableauNormal"/>
-    <w:uiPriority w:val="59"/>
-    <w:rsid w:val="00F12158"/>
-    <w:pPr>
-      <w:jc w:val="right"/>
-    </w:pPr>
-    <w:tblPr>
-      <w:jc w:val="center"/>
-      <w:tblInd w:w="0" w:type="dxa"/>
-      <w:tblBorders>
-        <w:top w:val="single" w:sz="8" w:space="0" w:color="auto"/>
-        <w:bottom w:val="single" w:sz="8" w:space="0" w:color="auto"/>
-        <w:insideH w:val="single" w:sz="8" w:space="0" w:color="auto"/>
-      </w:tblBorders>
-      <w:tblCellMar>
-        <w:top w:w="0" w:type="dxa"/>
-        <w:left w:w="108" w:type="dxa"/>
-        <w:bottom w:w="0" w:type="dxa"/>
-        <w:right w:w="108" w:type="dxa"/>
-      </w:tblCellMar>
-    </w:tblPr>
-    <w:trPr>
-      <w:jc w:val="center"/>
-    </w:trPr>
-    <w:tblStylePr w:type="firstRow">
-      <w:rPr>
-        <w:b/>
-      </w:rPr>
-      <w:tblPr/>
-      <w:tcPr>
-        <w:tcBorders>
-          <w:top w:val="nil"/>
-          <w:left w:val="nil"/>
-          <w:bottom w:val="single" w:sz="18" w:space="0" w:color="auto"/>
-          <w:right w:val="nil"/>
-          <w:insideH w:val="nil"/>
-          <w:insideV w:val="nil"/>
-          <w:tl2br w:val="nil"/>
-          <w:tr2bl w:val="nil"/>
-        </w:tcBorders>
-      </w:tcPr>
-    </w:tblStylePr>
-  </w:style>
-  <w:style w:type="table" w:styleId="Listeclaire-Accent2">
-    <w:name w:val="Light List Accent 2"/>
-    <w:basedOn w:val="TableauNormal"/>
-    <w:uiPriority w:val="61"/>
-    <w:rsid w:val="00FC557F"/>
-    <w:tblPr>
-      <w:tblStyleRowBandSize w:val="1"/>
-      <w:tblStyleColBandSize w:val="1"/>
-      <w:tblInd w:w="0" w:type="dxa"/>
-      <w:tblBorders>
-        <w:top w:val="single" w:sz="8" w:space="0" w:color="C0504D" w:themeColor="accent2"/>
-        <w:left w:val="single" w:sz="8" w:space="0" w:color="C0504D" w:themeColor="accent2"/>
-        <w:bottom w:val="single" w:sz="8" w:space="0" w:color="C0504D" w:themeColor="accent2"/>
-        <w:right w:val="single" w:sz="8" w:space="0" w:color="C0504D" w:themeColor="accent2"/>
-      </w:tblBorders>
-      <w:tblCellMar>
-        <w:top w:w="0" w:type="dxa"/>
-        <w:left w:w="108" w:type="dxa"/>
-        <w:bottom w:w="0" w:type="dxa"/>
-        <w:right w:w="108" w:type="dxa"/>
-      </w:tblCellMar>
-    </w:tblPr>
-    <w:tblStylePr w:type="firstRow">
-      <w:pPr>
-        <w:spacing w:before="0" w:after="0" w:line="240" w:lineRule="auto"/>
-      </w:pPr>
-      <w:rPr>
-        <w:b/>
-        <w:bCs/>
-        <w:color w:val="FFFFFF" w:themeColor="background1"/>
-      </w:rPr>
-      <w:tblPr/>
-      <w:tcPr>
-        <w:shd w:val="clear" w:color="auto" w:fill="C0504D" w:themeFill="accent2"/>
-      </w:tcPr>
-    </w:tblStylePr>
-    <w:tblStylePr w:type="lastRow">
-      <w:pPr>
-        <w:spacing w:before="0" w:after="0" w:line="240" w:lineRule="auto"/>
-      </w:pPr>
-      <w:rPr>
-        <w:b/>
-        <w:bCs/>
-      </w:rPr>
-      <w:tblPr/>
-      <w:tcPr>
-        <w:tcBorders>
-          <w:top w:val="double" w:sz="6" w:space="0" w:color="C0504D" w:themeColor="accent2"/>
-          <w:left w:val="single" w:sz="8" w:space="0" w:color="C0504D" w:themeColor="accent2"/>
-          <w:bottom w:val="single" w:sz="8" w:space="0" w:color="C0504D" w:themeColor="accent2"/>
-          <w:right w:val="single" w:sz="8" w:space="0" w:color="C0504D" w:themeColor="accent2"/>
-        </w:tcBorders>
-      </w:tcPr>
-    </w:tblStylePr>
-    <w:tblStylePr w:type="firstCol">
-      <w:rPr>
-        <w:b/>
-        <w:bCs/>
-      </w:rPr>
-    </w:tblStylePr>
-    <w:tblStylePr w:type="lastCol">
-      <w:rPr>
-        <w:b/>
-        <w:bCs/>
-      </w:rPr>
-    </w:tblStylePr>
-    <w:tblStylePr w:type="band1Vert">
-      <w:tblPr/>
-      <w:tcPr>
-        <w:tcBorders>
-          <w:top w:val="single" w:sz="8" w:space="0" w:color="C0504D" w:themeColor="accent2"/>
-          <w:left w:val="single" w:sz="8" w:space="0" w:color="C0504D" w:themeColor="accent2"/>
-          <w:bottom w:val="single" w:sz="8" w:space="0" w:color="C0504D" w:themeColor="accent2"/>
-          <w:right w:val="single" w:sz="8" w:space="0" w:color="C0504D" w:themeColor="accent2"/>
-        </w:tcBorders>
-      </w:tcPr>
-    </w:tblStylePr>
-    <w:tblStylePr w:type="band1Horz">
-      <w:tblPr/>
-      <w:tcPr>
-        <w:tcBorders>
-          <w:top w:val="single" w:sz="8" w:space="0" w:color="C0504D" w:themeColor="accent2"/>
-          <w:left w:val="single" w:sz="8" w:space="0" w:color="C0504D" w:themeColor="accent2"/>
-          <w:bottom w:val="single" w:sz="8" w:space="0" w:color="C0504D" w:themeColor="accent2"/>
-          <w:right w:val="single" w:sz="8" w:space="0" w:color="C0504D" w:themeColor="accent2"/>
-        </w:tcBorders>
-      </w:tcPr>
-    </w:tblStylePr>
-  </w:style>
-  <w:style w:type="character" w:customStyle="1" w:styleId="Titre1Car">
-    <w:name w:val="Titre 1 Car"/>
-    <w:basedOn w:val="Policepardfaut"/>
-    <w:link w:val="Titre1"/>
-    <w:uiPriority w:val="9"/>
-    <w:rsid w:val="00362E65"/>
-    <w:rPr>
-      <w:rFonts w:asciiTheme="majorHAnsi" w:eastAsiaTheme="majorEastAsia" w:hAnsiTheme="majorHAnsi" w:cstheme="majorBidi"/>
-      <w:b/>
-      <w:bCs/>
-      <w:sz w:val="32"/>
-      <w:szCs w:val="32"/>
-    </w:rPr>
-  </w:style>
-  <w:style w:type="character" w:customStyle="1" w:styleId="Titre2Car">
-    <w:name w:val="Titre 2 Car"/>
-    <w:basedOn w:val="Policepardfaut"/>
-    <w:link w:val="Titre2"/>
-    <w:uiPriority w:val="9"/>
-    <w:semiHidden/>
-    <w:rsid w:val="00362E65"/>
-    <w:rPr>
-      <w:rFonts w:asciiTheme="majorHAnsi" w:eastAsiaTheme="majorEastAsia" w:hAnsiTheme="majorHAnsi" w:cstheme="majorBidi"/>
-      <w:b/>
-      <w:bCs/>
-      <w:sz w:val="26"/>
-      <w:szCs w:val="26"/>
-    </w:rPr>
-  </w:style>
-  <w:style w:type="character" w:customStyle="1" w:styleId="Titre3Car">
-    <w:name w:val="Titre 3 Car"/>
-    <w:basedOn w:val="Policepardfaut"/>
-    <w:link w:val="Titre3"/>
-    <w:uiPriority w:val="9"/>
-    <w:semiHidden/>
-    <w:rsid w:val="00362E65"/>
-    <w:rPr>
-      <w:rFonts w:asciiTheme="majorHAnsi" w:eastAsiaTheme="majorEastAsia" w:hAnsiTheme="majorHAnsi" w:cstheme="majorBidi"/>
-      <w:b/>
-      <w:bCs/>
-    </w:rPr>
-  </w:style>
   <w:style w:type="paragraph" w:customStyle="1" w:styleId="graphictitle">
     <w:name w:val="graphic title"/>
-    <w:basedOn w:val="Normal"/>
-    <w:qFormat/>
-    <w:rsid w:val="00AE18EF"/>
-    <w:pPr>
-      <w:jc w:val="center"/>
-    </w:pPr>
-    <w:rPr>
-      <w:b/>
-      <w:i/>
-    </w:rPr>
+    <w:basedOn w:val="ImageCaption"/>
+    <w:next w:val="Normal"/>
+    <w:rsid w:val="0035500D"/>
   </w:style>
   <w:style w:type="paragraph" w:customStyle="1" w:styleId="tabletitle">
     <w:name w:val="table title"/>
-    <w:basedOn w:val="graphictitle"/>
-    <w:qFormat/>
-    <w:rsid w:val="00AE18EF"/>
-  </w:style>
-  <w:style w:type="table" w:styleId="Professionnel">
-    <w:name w:val="Table Professional"/>
-    <w:basedOn w:val="TableauNormal"/>
-    <w:uiPriority w:val="99"/>
-    <w:semiHidden/>
-    <w:unhideWhenUsed/>
-    <w:rsid w:val="00C31EEB"/>
-    <w:tblPr>
-      <w:tblInd w:w="0" w:type="dxa"/>
-      <w:tblBorders>
-        <w:top w:val="single" w:sz="6" w:space="0" w:color="000000"/>
-        <w:left w:val="single" w:sz="6" w:space="0" w:color="000000"/>
-        <w:bottom w:val="single" w:sz="6" w:space="0" w:color="000000"/>
-        <w:right w:val="single" w:sz="6" w:space="0" w:color="000000"/>
-        <w:insideH w:val="single" w:sz="6" w:space="0" w:color="000000"/>
-        <w:insideV w:val="single" w:sz="6" w:space="0" w:color="000000"/>
-      </w:tblBorders>
-      <w:tblCellMar>
-        <w:top w:w="0" w:type="dxa"/>
-        <w:left w:w="108" w:type="dxa"/>
-        <w:bottom w:w="0" w:type="dxa"/>
-        <w:right w:w="108" w:type="dxa"/>
-      </w:tblCellMar>
-    </w:tblPr>
-    <w:tcPr>
-      <w:shd w:val="clear" w:color="auto" w:fill="auto"/>
-    </w:tcPr>
-    <w:tblStylePr w:type="firstRow">
-      <w:rPr>
-        <w:b/>
-        <w:bCs/>
-        <w:color w:val="auto"/>
-      </w:rPr>
-      <w:tblPr/>
-      <w:tcPr>
-        <w:shd w:val="solid" w:color="000000" w:fill="FFFFFF"/>
-      </w:tcPr>
-    </w:tblStylePr>
-  </w:style>
-  <w:style w:type="paragraph" w:styleId="TM1">
-    <w:name w:val="toc 1"/>
-    <w:basedOn w:val="Normal"/>
+    <w:basedOn w:val="TableCaption"/>
     <w:next w:val="Normal"/>
-    <w:autoRedefine/>
-    <w:uiPriority w:val="39"/>
-    <w:unhideWhenUsed/>
-    <w:rsid w:val="00FB63E7"/>
-    <w:pPr>
-      <w:spacing w:after="100"/>
-    </w:pPr>
-  </w:style>
-  <w:style w:type="paragraph" w:styleId="TM2">
-    <w:name w:val="toc 2"/>
-    <w:basedOn w:val="Normal"/>
-    <w:next w:val="Normal"/>
-    <w:autoRedefine/>
-    <w:uiPriority w:val="39"/>
-    <w:unhideWhenUsed/>
-    <w:rsid w:val="00FB63E7"/>
-    <w:pPr>
-      <w:spacing w:after="100"/>
-      <w:ind w:left="240"/>
-    </w:pPr>
-  </w:style>
-  <w:style w:type="paragraph" w:styleId="Textedebulles">
-    <w:name w:val="Balloon Text"/>
-    <w:basedOn w:val="Normal"/>
-    <w:link w:val="TextedebullesCar"/>
-    <w:uiPriority w:val="99"/>
-    <w:semiHidden/>
-    <w:unhideWhenUsed/>
-    <w:rsid w:val="00FB63E7"/>
-    <w:rPr>
-      <w:rFonts w:ascii="Lucida Grande" w:hAnsi="Lucida Grande"/>
-      <w:sz w:val="18"/>
-      <w:szCs w:val="18"/>
-    </w:rPr>
-  </w:style>
-  <w:style w:type="character" w:customStyle="1" w:styleId="TextedebullesCar">
-    <w:name w:val="Texte de bulles Car"/>
-    <w:basedOn w:val="Policepardfaut"/>
-    <w:link w:val="Textedebulles"/>
-    <w:uiPriority w:val="99"/>
-    <w:semiHidden/>
-    <w:rsid w:val="00FB63E7"/>
-    <w:rPr>
-      <w:rFonts w:ascii="Lucida Grande" w:hAnsi="Lucida Grande"/>
-      <w:sz w:val="18"/>
-      <w:szCs w:val="18"/>
-    </w:rPr>
-  </w:style>
-  <w:style w:type="character" w:customStyle="1" w:styleId="referenceid">
-    <w:name w:val="reference_id"/>
-    <w:basedOn w:val="Policepardfaut"/>
-    <w:uiPriority w:val="1"/>
-    <w:rsid w:val="00457CF1"/>
-    <w:rPr>
-      <w:vertAlign w:val="superscript"/>
-    </w:rPr>
+    <w:rsid w:val="00901463"/>
   </w:style>
 </w:styles>
 </file>

</xml_diff>